<commit_message>
Se agrega a la docu
</commit_message>
<xml_diff>
--- a/Documentos/Documentacion WazeLog.docx
+++ b/Documentos/Documentacion WazeLog.docx
@@ -1,6 +1,6 @@
 
 <file path=word/document.xml><?xml version="1.0" encoding="utf-8"?>
-<w:document xmlns:wpc="http://schemas.microsoft.com/office/word/2010/wordprocessingCanvas" xmlns:cx="http://schemas.microsoft.com/office/drawing/2014/chartex" xmlns:cx1="http://schemas.microsoft.com/office/drawing/2015/9/8/chartex" xmlns:cx2="http://schemas.microsoft.com/office/drawing/2015/10/21/chartex" xmlns:cx3="http://schemas.microsoft.com/office/drawing/2016/5/9/chartex" xmlns:cx4="http://schemas.microsoft.com/office/drawing/2016/5/10/chartex" xmlns:cx5="http://schemas.microsoft.com/office/drawing/2016/5/11/chartex" xmlns:cx6="http://schemas.microsoft.com/office/drawing/2016/5/12/chartex" xmlns:cx7="http://schemas.microsoft.com/office/drawing/2016/5/13/chartex" xmlns:cx8="http://schemas.microsoft.com/office/drawing/2016/5/14/chartex" xmlns:mc="http://schemas.openxmlformats.org/markup-compatibility/2006" xmlns:aink="http://schemas.microsoft.com/office/drawing/2016/ink" xmlns:am3d="http://schemas.microsoft.com/office/drawing/2017/model3d" xmlns:o="urn:schemas-microsoft-com:office:office" xmlns:r="http://schemas.openxmlformats.org/officeDocument/2006/relationships" xmlns:m="http://schemas.openxmlformats.org/officeDocument/2006/math" xmlns:v="urn:schemas-microsoft-com:vml" xmlns:wp14="http://schemas.microsoft.com/office/word/2010/wordprocessingDrawing" xmlns:wp="http://schemas.openxmlformats.org/drawingml/2006/wordprocessingDrawing" xmlns:w10="urn:schemas-microsoft-com:office:word" xmlns:w="http://schemas.openxmlformats.org/wordprocessingml/2006/main" xmlns:w14="http://schemas.microsoft.com/office/word/2010/wordml" xmlns:w15="http://schemas.microsoft.com/office/word/2012/wordml" xmlns:w16cex="http://schemas.microsoft.com/office/word/2018/wordml/cex" xmlns:w16cid="http://schemas.microsoft.com/office/word/2016/wordml/cid" xmlns:w16="http://schemas.microsoft.com/office/word/2018/wordml" xmlns:w16se="http://schemas.microsoft.com/office/word/2015/wordml/symex" xmlns:wpg="http://schemas.microsoft.com/office/word/2010/wordprocessingGroup" xmlns:wpi="http://schemas.microsoft.com/office/word/2010/wordprocessingInk" xmlns:wne="http://schemas.microsoft.com/office/word/2006/wordml" xmlns:wps="http://schemas.microsoft.com/office/word/2010/wordprocessingShape" mc:Ignorable="w14 w15 w16se w16cid w16 w16cex wp14">
+<w:document xmlns:wpc="http://schemas.microsoft.com/office/word/2010/wordprocessingCanvas" xmlns:cx="http://schemas.microsoft.com/office/drawing/2014/chartex" xmlns:cx1="http://schemas.microsoft.com/office/drawing/2015/9/8/chartex" xmlns:cx2="http://schemas.microsoft.com/office/drawing/2015/10/21/chartex" xmlns:cx3="http://schemas.microsoft.com/office/drawing/2016/5/9/chartex" xmlns:cx4="http://schemas.microsoft.com/office/drawing/2016/5/10/chartex" xmlns:cx5="http://schemas.microsoft.com/office/drawing/2016/5/11/chartex" xmlns:cx6="http://schemas.microsoft.com/office/drawing/2016/5/12/chartex" xmlns:cx7="http://schemas.microsoft.com/office/drawing/2016/5/13/chartex" xmlns:cx8="http://schemas.microsoft.com/office/drawing/2016/5/14/chartex" xmlns:mc="http://schemas.openxmlformats.org/markup-compatibility/2006" xmlns:aink="http://schemas.microsoft.com/office/drawing/2016/ink" xmlns:am3d="http://schemas.microsoft.com/office/drawing/2017/model3d" xmlns:o="urn:schemas-microsoft-com:office:office" xmlns:r="http://schemas.openxmlformats.org/officeDocument/2006/relationships" xmlns:m="http://schemas.openxmlformats.org/officeDocument/2006/math" xmlns:v="urn:schemas-microsoft-com:vml" xmlns:wp14="http://schemas.microsoft.com/office/word/2010/wordprocessingDrawing" xmlns:wp="http://schemas.openxmlformats.org/drawingml/2006/wordprocessingDrawing" xmlns:w10="urn:schemas-microsoft-com:office:word" xmlns:w="http://schemas.openxmlformats.org/wordprocessingml/2006/main" xmlns:w14="http://schemas.microsoft.com/office/word/2010/wordml" xmlns:w15="http://schemas.microsoft.com/office/word/2012/wordml" xmlns:w16cex="http://schemas.microsoft.com/office/word/2018/wordml/cex" xmlns:w16cid="http://schemas.microsoft.com/office/word/2016/wordml/cid" xmlns:w16="http://schemas.microsoft.com/office/word/2018/wordml" xmlns:w16sdtdh="http://schemas.microsoft.com/office/word/2020/wordml/sdtdatahash" xmlns:w16se="http://schemas.microsoft.com/office/word/2015/wordml/symex" xmlns:wpg="http://schemas.microsoft.com/office/word/2010/wordprocessingGroup" xmlns:wpi="http://schemas.microsoft.com/office/word/2010/wordprocessingInk" xmlns:wne="http://schemas.microsoft.com/office/word/2006/wordml" xmlns:wps="http://schemas.microsoft.com/office/word/2010/wordprocessingShape" mc:Ignorable="w14 w15 w16se w16cid w16 w16cex w16sdtdh wp14">
   <w:body>
     <w:p>
       <w:pPr>
@@ -207,7 +207,6 @@
         </w:rPr>
         <w:t xml:space="preserve">Tarea 1: </w:t>
       </w:r>
-      <w:proofErr w:type="spellStart"/>
       <w:r>
         <w:rPr>
           <w:rFonts w:cs="Times New Roman"/>
@@ -218,7 +217,6 @@
         </w:rPr>
         <w:t>WazeLog</w:t>
       </w:r>
-      <w:proofErr w:type="spellEnd"/>
     </w:p>
     <w:p>
       <w:pPr>
@@ -284,7 +282,6 @@
           <w:lang w:val="en-US"/>
         </w:rPr>
       </w:pPr>
-      <w:proofErr w:type="spellStart"/>
       <w:r>
         <w:rPr>
           <w:rFonts w:cs="Times New Roman"/>
@@ -294,19 +291,7 @@
           <w:szCs w:val="28"/>
           <w:lang w:val="en-US"/>
         </w:rPr>
-        <w:t>Integrantes</w:t>
-      </w:r>
-      <w:proofErr w:type="spellEnd"/>
-      <w:r>
-        <w:rPr>
-          <w:rFonts w:cs="Times New Roman"/>
-          <w:b/>
-          <w:bCs/>
-          <w:sz w:val="28"/>
-          <w:szCs w:val="28"/>
-          <w:lang w:val="en-US"/>
-        </w:rPr>
-        <w:t>:</w:t>
+        <w:t>Integrantes:</w:t>
       </w:r>
     </w:p>
     <w:p>
@@ -344,25 +329,7 @@
           <w:szCs w:val="24"/>
           <w:lang w:val="en-US"/>
         </w:rPr>
-        <w:t xml:space="preserve">Michael </w:t>
-      </w:r>
-      <w:proofErr w:type="spellStart"/>
-      <w:r>
-        <w:rPr>
-          <w:rFonts w:cs="Times New Roman"/>
-          <w:szCs w:val="24"/>
-          <w:lang w:val="en-US"/>
-        </w:rPr>
-        <w:t>Shakime</w:t>
-      </w:r>
-      <w:proofErr w:type="spellEnd"/>
-      <w:r>
-        <w:rPr>
-          <w:rFonts w:cs="Times New Roman"/>
-          <w:szCs w:val="24"/>
-          <w:lang w:val="en-US"/>
-        </w:rPr>
-        <w:t xml:space="preserve"> Richards Sparks</w:t>
+        <w:t>Michael Shakime Richards Sparks</w:t>
       </w:r>
     </w:p>
     <w:p>
@@ -1706,13 +1673,8 @@
       <w:bookmarkEnd w:id="0"/>
     </w:p>
     <w:p>
-      <w:proofErr w:type="spellStart"/>
-      <w:r>
-        <w:t>WazeLog</w:t>
-      </w:r>
-      <w:proofErr w:type="spellEnd"/>
-      <w:r>
-        <w:t xml:space="preserve"> consiste en un sistema experto que ofrece el servicio de ubicación y guía de tránsito, este sistema funciona a partir grafos y gramáticas libres de contexto para brindar al usuario una interfaz amigable.</w:t>
+      <w:r>
+        <w:t>WazeLog consiste en un sistema experto que ofrece el servicio de ubicación y guía de tránsito, este sistema funciona a partir grafos y gramáticas libres de contexto para brindar al usuario una interfaz amigable.</w:t>
       </w:r>
     </w:p>
     <w:p>
@@ -1742,8 +1704,6 @@
           <w:iCs/>
         </w:rPr>
       </w:pPr>
-      <w:proofErr w:type="spellStart"/>
-      <w:proofErr w:type="gramStart"/>
       <w:r>
         <w:rPr>
           <w:rFonts w:cs="Times New Roman"/>
@@ -1760,33 +1720,13 @@
         </w:rPr>
         <w:t>s</w:t>
       </w:r>
-      <w:proofErr w:type="spellEnd"/>
       <w:r>
         <w:rPr>
           <w:rFonts w:cs="Times New Roman"/>
           <w:i/>
           <w:iCs/>
         </w:rPr>
-        <w:t>(</w:t>
-      </w:r>
-      <w:proofErr w:type="spellStart"/>
-      <w:proofErr w:type="gramEnd"/>
-      <w:r>
-        <w:rPr>
-          <w:rFonts w:cs="Times New Roman"/>
-          <w:i/>
-          <w:iCs/>
-        </w:rPr>
-        <w:t>LugarA,LugarB,Peso</w:t>
-      </w:r>
-      <w:proofErr w:type="spellEnd"/>
-      <w:r>
-        <w:rPr>
-          <w:rFonts w:cs="Times New Roman"/>
-          <w:i/>
-          <w:iCs/>
-        </w:rPr>
-        <w:t>).</w:t>
+        <w:t>(LugarA,LugarB,Peso).</w:t>
       </w:r>
     </w:p>
     <w:p>
@@ -1794,15 +1734,7 @@
         <w:ind w:left="708" w:firstLine="186"/>
       </w:pPr>
       <w:r>
-        <w:t>Para la estructuración del grafo se utilizó el hecho “</w:t>
-      </w:r>
-      <w:proofErr w:type="spellStart"/>
-      <w:r>
-        <w:t>unions</w:t>
-      </w:r>
-      <w:proofErr w:type="spellEnd"/>
-      <w:r>
-        <w:t>” que definirá el nombre del nodo origen “Lugar A”, así como el nodo destino “Lugar B”, incluyendo a su vez un “Peso” específico de un nodo a otro, cabe recalcar que estas uniones son unidireccionales, o sea que si se desea especificar una unión que funcione en ambos sentidos se deberá crear una regla más con el “Lugar A” y “Lugar B” alternados.</w:t>
+        <w:t>Para la estructuración del grafo se utilizó el hecho “unions” que definirá el nombre del nodo origen “Lugar A”, así como el nodo destino “Lugar B”, incluyendo a su vez un “Peso” específico de un nodo a otro, cabe recalcar que estas uniones son unidireccionales, o sea que si se desea especificar una unión que funcione en ambos sentidos se deberá crear una regla más con el “Lugar A” y “Lugar B” alternados.</w:t>
       </w:r>
     </w:p>
     <w:p>
@@ -1888,7 +1820,7 @@
         <w:widowControl w:val="0"/>
         <w:numPr>
           <w:ilvl w:val="0"/>
-          <w:numId w:val="22"/>
+          <w:numId w:val="26"/>
         </w:numPr>
         <w:tabs>
           <w:tab w:val="left" w:pos="481"/>
@@ -1897,25 +1829,108 @@
         <w:autoSpaceDN w:val="0"/>
         <w:spacing w:before="183" w:after="0"/>
         <w:rPr>
+          <w:rFonts w:cs="Times New Roman"/>
           <w:b/>
           <w:bCs/>
-          <w:sz w:val="28"/>
-          <w:szCs w:val="24"/>
-        </w:rPr>
-      </w:pPr>
-      <w:r>
-        <w:rPr>
+        </w:rPr>
+      </w:pPr>
+      <w:r>
+        <w:rPr>
+          <w:rFonts w:cs="Times New Roman"/>
           <w:b/>
           <w:bCs/>
-          <w:sz w:val="28"/>
-          <w:szCs w:val="24"/>
-        </w:rPr>
-        <w:t>Para el grafo:</w:t>
+        </w:rPr>
+        <w:t>El camino resultante:</w:t>
+      </w:r>
+      <w:r>
+        <w:rPr>
+          <w:rFonts w:cs="Times New Roman"/>
+          <w:b/>
+          <w:bCs/>
+        </w:rPr>
+        <w:t xml:space="preserve"> </w:t>
+      </w:r>
+      <w:r>
+        <w:rPr>
+          <w:rFonts w:cs="Times New Roman"/>
+        </w:rPr>
+        <w:t>['Turrialba', 'Pacayas', 'Cartago', 'Musgo Verde'].</w:t>
       </w:r>
     </w:p>
     <w:p>
       <w:pPr>
         <w:pStyle w:val="Prrafodelista"/>
+        <w:widowControl w:val="0"/>
+        <w:numPr>
+          <w:ilvl w:val="0"/>
+          <w:numId w:val="26"/>
+        </w:numPr>
+        <w:tabs>
+          <w:tab w:val="left" w:pos="481"/>
+        </w:tabs>
+        <w:autoSpaceDE w:val="0"/>
+        <w:autoSpaceDN w:val="0"/>
+        <w:spacing w:before="183" w:after="0"/>
+        <w:rPr>
+          <w:rFonts w:cs="Times New Roman"/>
+        </w:rPr>
+      </w:pPr>
+      <w:r>
+        <w:rPr>
+          <w:rFonts w:cs="Times New Roman"/>
+          <w:b/>
+          <w:bCs/>
+        </w:rPr>
+        <w:t>Peso:</w:t>
+      </w:r>
+      <w:r>
+        <w:rPr>
+          <w:rFonts w:cs="Times New Roman"/>
+        </w:rPr>
+        <w:t xml:space="preserve"> </w:t>
+      </w:r>
+      <w:r>
+        <w:rPr>
+          <w:rFonts w:cs="Times New Roman"/>
+        </w:rPr>
+        <w:t>X</w:t>
+      </w:r>
+    </w:p>
+    <w:p>
+      <w:pPr>
+        <w:pStyle w:val="Prrafodelista"/>
+        <w:widowControl w:val="0"/>
+        <w:numPr>
+          <w:ilvl w:val="0"/>
+          <w:numId w:val="26"/>
+        </w:numPr>
+        <w:tabs>
+          <w:tab w:val="left" w:pos="481"/>
+        </w:tabs>
+        <w:autoSpaceDE w:val="0"/>
+        <w:autoSpaceDN w:val="0"/>
+        <w:spacing w:before="183" w:after="0"/>
+        <w:rPr>
+          <w:rFonts w:cs="Times New Roman"/>
+        </w:rPr>
+      </w:pPr>
+      <w:r>
+        <w:rPr>
+          <w:rFonts w:cs="Times New Roman"/>
+          <w:b/>
+          <w:bCs/>
+        </w:rPr>
+        <w:t>Tiempo:</w:t>
+      </w:r>
+      <w:r>
+        <w:rPr>
+          <w:rFonts w:cs="Times New Roman"/>
+        </w:rPr>
+        <w:t xml:space="preserve"> 2 * X</w:t>
+      </w:r>
+    </w:p>
+    <w:p>
+      <w:pPr>
         <w:widowControl w:val="0"/>
         <w:tabs>
           <w:tab w:val="left" w:pos="481"/>
@@ -1923,1104 +1938,155 @@
         <w:autoSpaceDE w:val="0"/>
         <w:autoSpaceDN w:val="0"/>
         <w:spacing w:before="183" w:after="0"/>
-        <w:ind w:left="708"/>
-        <w:rPr>
-          <w:u w:val="single"/>
-        </w:rPr>
-      </w:pPr>
-      <w:r>
-        <w:rPr>
-          <w:u w:val="single"/>
-        </w:rPr>
-        <w:t>Reglas:</w:t>
-      </w:r>
-    </w:p>
-    <w:p>
-      <w:pPr>
-        <w:pStyle w:val="Prrafodelista"/>
-        <w:widowControl w:val="0"/>
-        <w:tabs>
-          <w:tab w:val="left" w:pos="481"/>
-        </w:tabs>
-        <w:autoSpaceDE w:val="0"/>
-        <w:autoSpaceDN w:val="0"/>
-        <w:spacing w:before="183" w:after="0"/>
-        <w:ind w:left="708"/>
-        <w:rPr>
+        <w:ind w:left="1068"/>
+        <w:rPr>
+          <w:rFonts w:cs="Times New Roman"/>
+        </w:rPr>
+      </w:pPr>
+      <w:r>
+        <w:rPr>
+          <w:rFonts w:cs="Times New Roman"/>
+        </w:rPr>
+        <w:t xml:space="preserve">Esta es la respuesta de la mejor ruta calculada por el algoritmo Dijsktra, donde el primer elemento es donde empieza la ruta y </w:t>
+      </w:r>
+      <w:r>
+        <w:rPr>
+          <w:rFonts w:cs="Times New Roman"/>
+        </w:rPr>
+        <w:t>el resto de los elementos en orden son los caminos que debe seguir hasta llegar al destino final.</w:t>
+      </w:r>
+      <w:r>
+        <w:rPr>
+          <w:rFonts w:cs="Times New Roman"/>
+        </w:rPr>
+        <w:t xml:space="preserve"> El peso y el tiempo se </w:t>
+      </w:r>
+      <w:r>
+        <w:rPr>
+          <w:rFonts w:cs="Times New Roman"/>
+        </w:rPr>
+        <w:lastRenderedPageBreak/>
+        <w:t xml:space="preserve">manejan por aparte. </w:t>
+      </w:r>
+    </w:p>
+    <w:p>
+      <w:pPr>
+        <w:pStyle w:val="Ttulo2"/>
+      </w:pPr>
+      <w:bookmarkStart w:id="5" w:name="_Toc67016478"/>
+      <w:r>
+        <w:t xml:space="preserve"> </w:t>
+      </w:r>
+      <w:bookmarkStart w:id="6" w:name="_Toc67018136"/>
+      <w:r>
+        <w:t xml:space="preserve">Descripción </w:t>
+      </w:r>
+      <w:bookmarkEnd w:id="5"/>
+      <w:bookmarkEnd w:id="6"/>
+      <w:r>
+        <w:t>detallada de los algoritmos desarrollados.</w:t>
+      </w:r>
+    </w:p>
+    <w:p>
+      <w:pPr>
+        <w:ind w:left="522"/>
+      </w:pPr>
+      <w:r>
+        <w:t xml:space="preserve">La regla </w:t>
+      </w:r>
+      <w:r>
+        <w:rPr>
+          <w:rFonts w:ascii="Consolas" w:hAnsi="Consolas"/>
+        </w:rPr>
+        <w:t>findminpath(Inicio,Final,Peso,Camino)</w:t>
+      </w:r>
+      <w:r>
+        <w:rPr>
+          <w:rFonts w:cs="Times New Roman"/>
+        </w:rPr>
+        <w:t xml:space="preserve"> se comporta como una variación del algoritmo de </w:t>
+      </w:r>
+      <w:r>
+        <w:rPr>
+          <w:rFonts w:cs="Times New Roman"/>
           <w:b/>
           <w:bCs/>
-          <w:i/>
-          <w:iCs/>
-        </w:rPr>
-      </w:pPr>
-      <w:r>
-        <w:rPr>
+        </w:rPr>
+        <w:t>Dijkstra</w:t>
+      </w:r>
+      <w:r>
+        <w:rPr>
+          <w:rFonts w:cs="Times New Roman"/>
+        </w:rPr>
+        <w:t xml:space="preserve"> utilizado para la búsqueda del camino más corto entre dos nodos dentro de un grafo</w:t>
+      </w:r>
+      <w:r>
+        <w:rPr>
+          <w:rFonts w:cs="Times New Roman"/>
+        </w:rPr>
+        <w:t xml:space="preserve">, utilizando </w:t>
+      </w:r>
+      <w:r>
+        <w:rPr>
+          <w:rFonts w:ascii="Consolas" w:hAnsi="Consolas"/>
+        </w:rPr>
+        <w:t>findapath(Inicio,Final,Peso,Camino,Lista)</w:t>
+      </w:r>
+      <w:r>
+        <w:rPr>
+          <w:rFonts w:cs="Times New Roman"/>
+        </w:rPr>
+        <w:t xml:space="preserve"> se realiza una búsqueda de todos los caminos posibles de un nodo a otro, luego estos son almacenados temporalmente en</w:t>
+      </w:r>
+      <w:r>
+        <w:rPr>
+          <w:rFonts w:ascii="Consolas" w:hAnsi="Consolas"/>
+        </w:rPr>
+        <w:t xml:space="preserve"> solution(Peso,Camino). </w:t>
+      </w:r>
+      <w:r>
+        <w:rPr>
+          <w:rFonts w:cs="Times New Roman"/>
+        </w:rPr>
+        <w:t xml:space="preserve">A diferencia del algoritmo </w:t>
+      </w:r>
+      <w:r>
+        <w:rPr>
+          <w:rFonts w:cs="Times New Roman"/>
           <w:b/>
           <w:bCs/>
         </w:rPr>
-        <w:tab/>
-      </w:r>
-      <w:proofErr w:type="spellStart"/>
-      <w:r>
-        <w:rPr>
-          <w:b/>
-          <w:bCs/>
-          <w:i/>
-          <w:iCs/>
-        </w:rPr>
-        <w:t>findapath</w:t>
-      </w:r>
-      <w:proofErr w:type="spellEnd"/>
-      <w:r>
-        <w:rPr>
-          <w:b/>
-          <w:bCs/>
-          <w:i/>
-          <w:iCs/>
-        </w:rPr>
-        <w:t>:</w:t>
-      </w:r>
-    </w:p>
-    <w:p>
-      <w:pPr>
-        <w:pStyle w:val="Prrafodelista"/>
-        <w:widowControl w:val="0"/>
-        <w:tabs>
-          <w:tab w:val="left" w:pos="481"/>
-        </w:tabs>
-        <w:autoSpaceDE w:val="0"/>
-        <w:autoSpaceDN w:val="0"/>
-        <w:spacing w:before="183" w:after="0"/>
-        <w:ind w:left="708"/>
-      </w:pPr>
-      <w:r>
-        <w:tab/>
-      </w:r>
-      <w:r>
-        <w:tab/>
-        <w:t>Encuentra un camino entre dos nodos especificados.</w:t>
-      </w:r>
-    </w:p>
-    <w:p>
-      <w:pPr>
-        <w:pStyle w:val="Prrafodelista"/>
-        <w:widowControl w:val="0"/>
-        <w:tabs>
-          <w:tab w:val="left" w:pos="481"/>
-        </w:tabs>
-        <w:autoSpaceDE w:val="0"/>
-        <w:autoSpaceDN w:val="0"/>
-        <w:spacing w:before="183" w:after="0"/>
-        <w:ind w:left="708"/>
-      </w:pPr>
-      <w:r>
-        <w:tab/>
-        <w:t>Parámetros:</w:t>
-      </w:r>
-    </w:p>
-    <w:p>
-      <w:pPr>
-        <w:pStyle w:val="Prrafodelista"/>
-        <w:widowControl w:val="0"/>
-        <w:tabs>
-          <w:tab w:val="left" w:pos="481"/>
-        </w:tabs>
-        <w:autoSpaceDE w:val="0"/>
-        <w:autoSpaceDN w:val="0"/>
-        <w:spacing w:before="183" w:after="0"/>
-        <w:ind w:left="708"/>
+        <w:t>Dijkstra</w:t>
+      </w:r>
+      <w:r>
+        <w:rPr>
+          <w:rFonts w:cs="Times New Roman"/>
+        </w:rPr>
+        <w:t xml:space="preserve">, </w:t>
+      </w:r>
+      <w:r>
         <w:rPr>
           <w:rFonts w:ascii="Consolas" w:hAnsi="Consolas"/>
         </w:rPr>
-      </w:pPr>
-      <w:r>
-        <w:tab/>
-      </w:r>
-      <w:r>
-        <w:tab/>
-      </w:r>
-      <w:proofErr w:type="spellStart"/>
-      <w:proofErr w:type="gramStart"/>
+        <w:t xml:space="preserve">findminpath </w:t>
+      </w:r>
+      <w:r>
+        <w:rPr>
+          <w:rFonts w:cs="Times New Roman"/>
+        </w:rPr>
+        <w:t>evalúa cada una de las posibles rutas, sacrificando eficiencia, sin embargo, fue necesario realizarlo de esta manera para asegurarse que la ruta calculada sea en definitiva la más corta, pues</w:t>
+      </w:r>
       <w:r>
         <w:rPr>
           <w:rFonts w:ascii="Consolas" w:hAnsi="Consolas"/>
         </w:rPr>
-        <w:t>find</w:t>
-      </w:r>
-      <w:r>
-        <w:rPr>
-          <w:rFonts w:ascii="Consolas" w:hAnsi="Consolas"/>
-        </w:rPr>
-        <w:t>a</w:t>
-      </w:r>
-      <w:r>
-        <w:rPr>
-          <w:rFonts w:ascii="Consolas" w:hAnsi="Consolas"/>
-        </w:rPr>
-        <w:t>path</w:t>
-      </w:r>
-      <w:proofErr w:type="spellEnd"/>
-      <w:r>
-        <w:rPr>
-          <w:rFonts w:ascii="Consolas" w:hAnsi="Consolas"/>
-        </w:rPr>
-        <w:t>(</w:t>
-      </w:r>
-      <w:proofErr w:type="spellStart"/>
-      <w:proofErr w:type="gramEnd"/>
-      <w:r>
-        <w:rPr>
-          <w:rFonts w:ascii="Consolas" w:hAnsi="Consolas"/>
-        </w:rPr>
-        <w:t>Inicio,Final,Peso,Camino,Lista</w:t>
-      </w:r>
-      <w:proofErr w:type="spellEnd"/>
-      <w:r>
-        <w:rPr>
-          <w:rFonts w:ascii="Consolas" w:hAnsi="Consolas"/>
-        </w:rPr>
-        <w:t>)</w:t>
-      </w:r>
-    </w:p>
-    <w:p>
-      <w:pPr>
-        <w:pStyle w:val="Prrafodelista"/>
-        <w:widowControl w:val="0"/>
-        <w:tabs>
-          <w:tab w:val="left" w:pos="481"/>
-        </w:tabs>
-        <w:autoSpaceDE w:val="0"/>
-        <w:autoSpaceDN w:val="0"/>
-        <w:spacing w:before="183" w:after="0"/>
-        <w:ind w:left="708"/>
-        <w:rPr>
-          <w:rFonts w:ascii="Consolas" w:hAnsi="Consolas"/>
-        </w:rPr>
-      </w:pPr>
-    </w:p>
-    <w:p>
-      <w:pPr>
-        <w:pStyle w:val="Prrafodelista"/>
-        <w:widowControl w:val="0"/>
-        <w:tabs>
-          <w:tab w:val="left" w:pos="481"/>
-        </w:tabs>
-        <w:autoSpaceDE w:val="0"/>
-        <w:autoSpaceDN w:val="0"/>
-        <w:spacing w:before="183" w:after="0"/>
-        <w:ind w:left="708"/>
-        <w:rPr>
-          <w:b/>
-          <w:bCs/>
-          <w:i/>
-          <w:iCs/>
-        </w:rPr>
-      </w:pPr>
-      <w:r>
-        <w:rPr>
-          <w:b/>
-          <w:bCs/>
-        </w:rPr>
-        <w:lastRenderedPageBreak/>
-        <w:tab/>
-      </w:r>
-      <w:proofErr w:type="spellStart"/>
-      <w:r>
-        <w:rPr>
-          <w:b/>
-          <w:bCs/>
-          <w:i/>
-          <w:iCs/>
-        </w:rPr>
-        <w:t>findminpath</w:t>
-      </w:r>
-      <w:proofErr w:type="spellEnd"/>
-      <w:r>
-        <w:rPr>
-          <w:b/>
-          <w:bCs/>
-          <w:i/>
-          <w:iCs/>
-        </w:rPr>
-        <w:t>:</w:t>
-      </w:r>
-    </w:p>
-    <w:p>
-      <w:pPr>
-        <w:pStyle w:val="Prrafodelista"/>
-        <w:widowControl w:val="0"/>
-        <w:tabs>
-          <w:tab w:val="left" w:pos="481"/>
-        </w:tabs>
-        <w:autoSpaceDE w:val="0"/>
-        <w:autoSpaceDN w:val="0"/>
-        <w:spacing w:before="183" w:after="0"/>
-        <w:ind w:left="708"/>
-      </w:pPr>
-      <w:r>
-        <w:tab/>
-      </w:r>
-      <w:r>
-        <w:tab/>
-        <w:t>Encuentra el camino más corto entre dos nodos especificados.</w:t>
-      </w:r>
-    </w:p>
-    <w:p>
-      <w:pPr>
-        <w:pStyle w:val="Prrafodelista"/>
-        <w:widowControl w:val="0"/>
-        <w:tabs>
-          <w:tab w:val="left" w:pos="481"/>
-        </w:tabs>
-        <w:autoSpaceDE w:val="0"/>
-        <w:autoSpaceDN w:val="0"/>
-        <w:spacing w:before="183" w:after="0"/>
-        <w:ind w:left="708"/>
-      </w:pPr>
-      <w:r>
-        <w:tab/>
-        <w:t>Parámetros:</w:t>
-      </w:r>
-    </w:p>
-    <w:p>
-      <w:pPr>
-        <w:pStyle w:val="Prrafodelista"/>
-        <w:widowControl w:val="0"/>
-        <w:tabs>
-          <w:tab w:val="left" w:pos="481"/>
-        </w:tabs>
-        <w:autoSpaceDE w:val="0"/>
-        <w:autoSpaceDN w:val="0"/>
-        <w:spacing w:before="183" w:after="0"/>
-        <w:ind w:left="708"/>
-        <w:rPr>
-          <w:rFonts w:ascii="Consolas" w:hAnsi="Consolas"/>
-        </w:rPr>
-      </w:pPr>
-      <w:r>
-        <w:tab/>
-      </w:r>
-      <w:r>
-        <w:tab/>
-      </w:r>
-      <w:proofErr w:type="spellStart"/>
-      <w:proofErr w:type="gramStart"/>
-      <w:r>
-        <w:rPr>
-          <w:rFonts w:ascii="Consolas" w:hAnsi="Consolas"/>
-        </w:rPr>
-        <w:t>findminpath</w:t>
-      </w:r>
-      <w:proofErr w:type="spellEnd"/>
-      <w:r>
-        <w:rPr>
-          <w:rFonts w:ascii="Consolas" w:hAnsi="Consolas"/>
-        </w:rPr>
-        <w:t>(</w:t>
-      </w:r>
-      <w:proofErr w:type="spellStart"/>
-      <w:proofErr w:type="gramEnd"/>
-      <w:r>
-        <w:rPr>
-          <w:rFonts w:ascii="Consolas" w:hAnsi="Consolas"/>
-        </w:rPr>
-        <w:t>Inicio,Final,Peso,Camino</w:t>
-      </w:r>
-      <w:proofErr w:type="spellEnd"/>
-      <w:r>
-        <w:rPr>
-          <w:rFonts w:ascii="Consolas" w:hAnsi="Consolas"/>
-        </w:rPr>
-        <w:t>)</w:t>
-      </w:r>
-    </w:p>
-    <w:p>
-      <w:pPr>
-        <w:pStyle w:val="Prrafodelista"/>
-        <w:widowControl w:val="0"/>
-        <w:tabs>
-          <w:tab w:val="left" w:pos="481"/>
-        </w:tabs>
-        <w:autoSpaceDE w:val="0"/>
-        <w:autoSpaceDN w:val="0"/>
-        <w:spacing w:before="183" w:after="0"/>
-        <w:ind w:left="708"/>
-        <w:rPr>
-          <w:b/>
-          <w:bCs/>
-          <w:i/>
-          <w:iCs/>
-        </w:rPr>
-      </w:pPr>
-      <w:r>
-        <w:rPr>
-          <w:rFonts w:ascii="Consolas" w:hAnsi="Consolas"/>
-        </w:rPr>
-        <w:tab/>
-      </w:r>
-      <w:proofErr w:type="spellStart"/>
-      <w:r>
-        <w:rPr>
-          <w:b/>
-          <w:bCs/>
-          <w:i/>
-          <w:iCs/>
-        </w:rPr>
-        <w:t>findminpath</w:t>
-      </w:r>
-      <w:r>
-        <w:rPr>
-          <w:b/>
-          <w:bCs/>
-          <w:i/>
-          <w:iCs/>
-        </w:rPr>
-        <w:t>_t</w:t>
-      </w:r>
-      <w:proofErr w:type="spellEnd"/>
-      <w:r>
-        <w:rPr>
-          <w:b/>
-          <w:bCs/>
-          <w:i/>
-          <w:iCs/>
-        </w:rPr>
-        <w:t>:</w:t>
-      </w:r>
-    </w:p>
-    <w:p>
-      <w:pPr>
-        <w:pStyle w:val="Prrafodelista"/>
-        <w:widowControl w:val="0"/>
-        <w:tabs>
-          <w:tab w:val="left" w:pos="481"/>
-        </w:tabs>
-        <w:autoSpaceDE w:val="0"/>
-        <w:autoSpaceDN w:val="0"/>
-        <w:spacing w:before="183" w:after="0"/>
-        <w:ind w:left="708"/>
-      </w:pPr>
-      <w:r>
-        <w:tab/>
-      </w:r>
-      <w:r>
-        <w:tab/>
-        <w:t>Encuentra el camino más corto entre dos nodos especificados</w:t>
-      </w:r>
-      <w:r>
-        <w:t xml:space="preserve"> </w:t>
-      </w:r>
-      <w:proofErr w:type="gramStart"/>
-      <w:r>
-        <w:t>y</w:t>
-      </w:r>
-      <w:proofErr w:type="gramEnd"/>
-      <w:r>
-        <w:t xml:space="preserve"> además, se añade el tiempo de viajes que es equivalente al doble del peso total</w:t>
-      </w:r>
-      <w:r>
-        <w:t>.</w:t>
-      </w:r>
-    </w:p>
-    <w:p>
-      <w:pPr>
-        <w:pStyle w:val="Prrafodelista"/>
-        <w:widowControl w:val="0"/>
-        <w:tabs>
-          <w:tab w:val="left" w:pos="481"/>
-        </w:tabs>
-        <w:autoSpaceDE w:val="0"/>
-        <w:autoSpaceDN w:val="0"/>
-        <w:spacing w:before="183" w:after="0"/>
-        <w:ind w:left="708"/>
-      </w:pPr>
-      <w:r>
-        <w:tab/>
-        <w:t>Parámetros:</w:t>
-      </w:r>
-    </w:p>
-    <w:p>
-      <w:pPr>
-        <w:pStyle w:val="Prrafodelista"/>
-        <w:widowControl w:val="0"/>
-        <w:tabs>
-          <w:tab w:val="left" w:pos="481"/>
-        </w:tabs>
-        <w:autoSpaceDE w:val="0"/>
-        <w:autoSpaceDN w:val="0"/>
-        <w:spacing w:before="183" w:after="0"/>
-        <w:ind w:left="708"/>
-        <w:rPr>
-          <w:rFonts w:ascii="Consolas" w:hAnsi="Consolas"/>
-        </w:rPr>
-      </w:pPr>
-      <w:r>
-        <w:tab/>
-      </w:r>
-      <w:r>
-        <w:tab/>
-      </w:r>
-      <w:proofErr w:type="spellStart"/>
-      <w:r>
-        <w:rPr>
-          <w:rFonts w:ascii="Consolas" w:hAnsi="Consolas"/>
-        </w:rPr>
-        <w:t>f</w:t>
-      </w:r>
-      <w:r>
-        <w:rPr>
-          <w:rFonts w:ascii="Consolas" w:hAnsi="Consolas"/>
-        </w:rPr>
-        <w:t>indminpath</w:t>
-      </w:r>
-      <w:r>
-        <w:rPr>
-          <w:rFonts w:ascii="Consolas" w:hAnsi="Consolas"/>
-        </w:rPr>
-        <w:t>_t</w:t>
-      </w:r>
-      <w:proofErr w:type="spellEnd"/>
-      <w:r>
-        <w:rPr>
-          <w:rFonts w:ascii="Consolas" w:hAnsi="Consolas"/>
-        </w:rPr>
-        <w:t>(</w:t>
-      </w:r>
-      <w:proofErr w:type="spellStart"/>
-      <w:proofErr w:type="gramStart"/>
-      <w:r>
-        <w:rPr>
-          <w:rFonts w:ascii="Consolas" w:hAnsi="Consolas"/>
-        </w:rPr>
-        <w:t>Inicio,Final</w:t>
-      </w:r>
-      <w:proofErr w:type="gramEnd"/>
-      <w:r>
-        <w:rPr>
-          <w:rFonts w:ascii="Consolas" w:hAnsi="Consolas"/>
-        </w:rPr>
-        <w:t>,Peso,</w:t>
-      </w:r>
-      <w:r>
-        <w:rPr>
-          <w:rFonts w:ascii="Consolas" w:hAnsi="Consolas"/>
-        </w:rPr>
-        <w:t>Tiempo,</w:t>
-      </w:r>
-      <w:r>
-        <w:rPr>
-          <w:rFonts w:ascii="Consolas" w:hAnsi="Consolas"/>
-        </w:rPr>
-        <w:t>Camino</w:t>
-      </w:r>
-      <w:proofErr w:type="spellEnd"/>
-      <w:r>
-        <w:rPr>
-          <w:rFonts w:ascii="Consolas" w:hAnsi="Consolas"/>
-        </w:rPr>
-        <w:t>)</w:t>
-      </w:r>
-    </w:p>
-    <w:p>
-      <w:pPr>
-        <w:pStyle w:val="Prrafodelista"/>
-        <w:widowControl w:val="0"/>
-        <w:tabs>
-          <w:tab w:val="left" w:pos="481"/>
-        </w:tabs>
-        <w:autoSpaceDE w:val="0"/>
-        <w:autoSpaceDN w:val="0"/>
-        <w:spacing w:before="183" w:after="0"/>
-        <w:ind w:left="708"/>
-        <w:rPr>
-          <w:rFonts w:ascii="Consolas" w:hAnsi="Consolas"/>
-        </w:rPr>
-      </w:pPr>
-    </w:p>
-    <w:p>
-      <w:pPr>
-        <w:pStyle w:val="Prrafodelista"/>
-        <w:widowControl w:val="0"/>
-        <w:tabs>
-          <w:tab w:val="left" w:pos="481"/>
-        </w:tabs>
-        <w:autoSpaceDE w:val="0"/>
-        <w:autoSpaceDN w:val="0"/>
-        <w:spacing w:before="183" w:after="0"/>
-        <w:ind w:left="708"/>
-        <w:rPr>
-          <w:rFonts w:cs="Times New Roman"/>
-        </w:rPr>
-      </w:pPr>
-      <w:proofErr w:type="spellStart"/>
-      <w:r>
-        <w:rPr>
-          <w:rFonts w:ascii="Consolas" w:hAnsi="Consolas"/>
-        </w:rPr>
-        <w:t>f</w:t>
-      </w:r>
-      <w:r>
-        <w:rPr>
-          <w:rFonts w:ascii="Consolas" w:hAnsi="Consolas"/>
-        </w:rPr>
-        <w:t>indminpath_t</w:t>
-      </w:r>
-      <w:proofErr w:type="spellEnd"/>
-      <w:r>
-        <w:rPr>
-          <w:rFonts w:ascii="Consolas" w:hAnsi="Consolas"/>
-        </w:rPr>
-        <w:t xml:space="preserve"> </w:t>
-      </w:r>
-      <w:r>
-        <w:rPr>
-          <w:rFonts w:cs="Times New Roman"/>
-        </w:rPr>
-        <w:t xml:space="preserve">devuelve como </w:t>
-      </w:r>
-      <w:r>
-        <w:rPr>
-          <w:rFonts w:cs="Times New Roman"/>
-        </w:rPr>
-        <w:t>“</w:t>
-      </w:r>
-      <w:r>
-        <w:rPr>
-          <w:rFonts w:cs="Times New Roman"/>
-        </w:rPr>
-        <w:t>Peso</w:t>
-      </w:r>
-      <w:r>
-        <w:rPr>
-          <w:rFonts w:cs="Times New Roman"/>
-        </w:rPr>
-        <w:t>”</w:t>
-      </w:r>
-      <w:r>
-        <w:rPr>
-          <w:rFonts w:cs="Times New Roman"/>
-        </w:rPr>
-        <w:t xml:space="preserve"> un número, como </w:t>
-      </w:r>
-      <w:r>
-        <w:rPr>
-          <w:rFonts w:cs="Times New Roman"/>
-        </w:rPr>
-        <w:t>“</w:t>
-      </w:r>
-      <w:r>
-        <w:rPr>
-          <w:rFonts w:cs="Times New Roman"/>
-        </w:rPr>
-        <w:t>Tiempo</w:t>
-      </w:r>
-      <w:r>
-        <w:rPr>
-          <w:rFonts w:cs="Times New Roman"/>
-        </w:rPr>
-        <w:t>”</w:t>
-      </w:r>
-      <w:r>
-        <w:rPr>
-          <w:rFonts w:cs="Times New Roman"/>
-        </w:rPr>
-        <w:t xml:space="preserve"> el doble del </w:t>
-      </w:r>
-      <w:r>
-        <w:rPr>
-          <w:rFonts w:cs="Times New Roman"/>
-        </w:rPr>
-        <w:t>“</w:t>
-      </w:r>
-      <w:r>
-        <w:rPr>
-          <w:rFonts w:cs="Times New Roman"/>
-        </w:rPr>
-        <w:t>Peso</w:t>
-      </w:r>
-      <w:r>
-        <w:rPr>
-          <w:rFonts w:cs="Times New Roman"/>
-        </w:rPr>
-        <w:t>”</w:t>
-      </w:r>
-      <w:r>
-        <w:rPr>
-          <w:rFonts w:cs="Times New Roman"/>
-        </w:rPr>
-        <w:t xml:space="preserve"> y como </w:t>
-      </w:r>
-      <w:r>
-        <w:rPr>
-          <w:rFonts w:cs="Times New Roman"/>
-        </w:rPr>
-        <w:t>“</w:t>
-      </w:r>
-      <w:r>
-        <w:rPr>
-          <w:rFonts w:cs="Times New Roman"/>
-        </w:rPr>
-        <w:t>Camino</w:t>
-      </w:r>
-      <w:r>
-        <w:rPr>
-          <w:rFonts w:cs="Times New Roman"/>
-        </w:rPr>
-        <w:t>”</w:t>
-      </w:r>
-      <w:r>
-        <w:rPr>
-          <w:rFonts w:cs="Times New Roman"/>
-        </w:rPr>
-        <w:t xml:space="preserve"> devuelve una </w:t>
-      </w:r>
-      <w:r>
-        <w:rPr>
-          <w:rFonts w:cs="Times New Roman"/>
-          <w:b/>
-          <w:bCs/>
-        </w:rPr>
-        <w:t>lista</w:t>
-      </w:r>
-      <w:r>
-        <w:rPr>
-          <w:rFonts w:cs="Times New Roman"/>
-        </w:rPr>
-        <w:t xml:space="preserve"> con la ruta a seguir</w:t>
-      </w:r>
-      <w:r>
-        <w:rPr>
-          <w:rFonts w:cs="Times New Roman"/>
-        </w:rPr>
-        <w:t xml:space="preserve">. Ejemplo: </w:t>
-      </w:r>
-    </w:p>
-    <w:p>
-      <w:pPr>
-        <w:pStyle w:val="Prrafodelista"/>
-        <w:widowControl w:val="0"/>
-        <w:tabs>
-          <w:tab w:val="left" w:pos="481"/>
-        </w:tabs>
-        <w:autoSpaceDE w:val="0"/>
-        <w:autoSpaceDN w:val="0"/>
-        <w:spacing w:before="183" w:after="0"/>
-        <w:ind w:left="708"/>
-        <w:rPr>
-          <w:rFonts w:ascii="Consolas" w:hAnsi="Consolas"/>
-        </w:rPr>
-      </w:pPr>
-    </w:p>
-    <w:p>
-      <w:pPr>
-        <w:pStyle w:val="Prrafodelista"/>
-        <w:widowControl w:val="0"/>
-        <w:tabs>
-          <w:tab w:val="left" w:pos="481"/>
-        </w:tabs>
-        <w:autoSpaceDE w:val="0"/>
-        <w:autoSpaceDN w:val="0"/>
-        <w:spacing w:before="183" w:after="0"/>
-        <w:ind w:left="708"/>
-        <w:rPr>
-          <w:rFonts w:ascii="Consolas" w:hAnsi="Consolas"/>
-        </w:rPr>
-      </w:pPr>
-      <w:r>
-        <w:rPr>
-          <w:rFonts w:ascii="Consolas" w:hAnsi="Consolas"/>
-        </w:rPr>
-        <w:t xml:space="preserve">Peso = </w:t>
-      </w:r>
-      <w:r>
-        <w:rPr>
-          <w:rFonts w:ascii="Consolas" w:hAnsi="Consolas"/>
-        </w:rPr>
-        <w:t>41.</w:t>
-      </w:r>
-    </w:p>
-    <w:p>
-      <w:pPr>
-        <w:pStyle w:val="Prrafodelista"/>
-        <w:widowControl w:val="0"/>
-        <w:tabs>
-          <w:tab w:val="left" w:pos="481"/>
-        </w:tabs>
-        <w:autoSpaceDE w:val="0"/>
-        <w:autoSpaceDN w:val="0"/>
-        <w:spacing w:before="183" w:after="0"/>
-        <w:ind w:left="708"/>
-        <w:rPr>
-          <w:rFonts w:ascii="Consolas" w:hAnsi="Consolas"/>
-        </w:rPr>
-      </w:pPr>
-      <w:r>
-        <w:rPr>
-          <w:rFonts w:ascii="Consolas" w:hAnsi="Consolas"/>
-        </w:rPr>
-        <w:t>Tiempo = 82.</w:t>
-      </w:r>
-    </w:p>
-    <w:p>
-      <w:pPr>
-        <w:pStyle w:val="Prrafodelista"/>
-        <w:widowControl w:val="0"/>
-        <w:tabs>
-          <w:tab w:val="left" w:pos="481"/>
-        </w:tabs>
-        <w:autoSpaceDE w:val="0"/>
-        <w:autoSpaceDN w:val="0"/>
-        <w:spacing w:before="183" w:after="0"/>
-        <w:ind w:left="708"/>
-        <w:rPr>
-          <w:rFonts w:ascii="Consolas" w:hAnsi="Consolas"/>
-        </w:rPr>
-      </w:pPr>
-      <w:r>
-        <w:rPr>
-          <w:rFonts w:ascii="Consolas" w:hAnsi="Consolas"/>
-        </w:rPr>
-        <w:t xml:space="preserve">Camino = </w:t>
-      </w:r>
-      <w:r>
-        <w:rPr>
-          <w:rFonts w:ascii="Consolas" w:hAnsi="Consolas"/>
-        </w:rPr>
-        <w:t>['Turrialba', 'Pacayas', 'Cartago', 'Musgo Verde'].</w:t>
-      </w:r>
-    </w:p>
-    <w:p>
-      <w:pPr>
-        <w:pStyle w:val="Prrafodelista"/>
-        <w:widowControl w:val="0"/>
-        <w:tabs>
-          <w:tab w:val="left" w:pos="481"/>
-        </w:tabs>
-        <w:autoSpaceDE w:val="0"/>
-        <w:autoSpaceDN w:val="0"/>
-        <w:spacing w:before="183" w:after="0"/>
-        <w:ind w:left="708"/>
-        <w:rPr>
-          <w:rFonts w:ascii="Consolas" w:hAnsi="Consolas"/>
-        </w:rPr>
-      </w:pPr>
-    </w:p>
-    <w:p>
-      <w:pPr>
-        <w:pStyle w:val="Prrafodelista"/>
-        <w:widowControl w:val="0"/>
-        <w:tabs>
-          <w:tab w:val="left" w:pos="481"/>
-        </w:tabs>
-        <w:autoSpaceDE w:val="0"/>
-        <w:autoSpaceDN w:val="0"/>
-        <w:spacing w:before="183" w:after="0" w:line="276" w:lineRule="auto"/>
-        <w:ind w:left="708"/>
-      </w:pPr>
-      <w:r>
-        <w:tab/>
-      </w:r>
-    </w:p>
-    <w:p>
-      <w:pPr>
-        <w:pStyle w:val="Prrafodelista"/>
-        <w:widowControl w:val="0"/>
-        <w:numPr>
-          <w:ilvl w:val="0"/>
-          <w:numId w:val="22"/>
-        </w:numPr>
-        <w:tabs>
-          <w:tab w:val="left" w:pos="481"/>
-        </w:tabs>
-        <w:autoSpaceDE w:val="0"/>
-        <w:autoSpaceDN w:val="0"/>
-        <w:spacing w:before="183" w:after="0" w:line="276" w:lineRule="auto"/>
-        <w:rPr>
-          <w:b/>
-          <w:bCs/>
-          <w:sz w:val="28"/>
-          <w:szCs w:val="24"/>
-        </w:rPr>
-      </w:pPr>
-      <w:r>
-        <w:rPr>
-          <w:b/>
-          <w:bCs/>
-          <w:sz w:val="28"/>
-          <w:szCs w:val="24"/>
-        </w:rPr>
-        <w:t>Para el sistema experto:</w:t>
-      </w:r>
-    </w:p>
-    <w:p>
-      <w:pPr>
-        <w:pStyle w:val="Prrafodelista"/>
-        <w:widowControl w:val="0"/>
-        <w:tabs>
-          <w:tab w:val="left" w:pos="481"/>
-        </w:tabs>
-        <w:autoSpaceDE w:val="0"/>
-        <w:autoSpaceDN w:val="0"/>
-        <w:spacing w:before="183" w:after="0" w:line="240" w:lineRule="auto"/>
-        <w:ind w:left="1416"/>
-        <w:rPr>
-          <w:rFonts w:cs="Times New Roman"/>
-        </w:rPr>
-      </w:pPr>
-    </w:p>
-    <w:p>
-      <w:pPr>
-        <w:pStyle w:val="Prrafodelista"/>
-        <w:widowControl w:val="0"/>
-        <w:tabs>
-          <w:tab w:val="left" w:pos="481"/>
-        </w:tabs>
-        <w:autoSpaceDE w:val="0"/>
-        <w:autoSpaceDN w:val="0"/>
-        <w:spacing w:before="183" w:after="0" w:line="240" w:lineRule="auto"/>
-        <w:ind w:left="1416"/>
-        <w:rPr>
-          <w:rFonts w:cs="Times New Roman"/>
-        </w:rPr>
-      </w:pPr>
-    </w:p>
-    <w:p>
-      <w:pPr>
-        <w:pStyle w:val="Prrafodelista"/>
-        <w:widowControl w:val="0"/>
-        <w:tabs>
-          <w:tab w:val="left" w:pos="481"/>
-        </w:tabs>
-        <w:autoSpaceDE w:val="0"/>
-        <w:autoSpaceDN w:val="0"/>
-        <w:spacing w:before="183" w:after="0" w:line="240" w:lineRule="auto"/>
-        <w:ind w:left="1416"/>
-        <w:rPr>
-          <w:rFonts w:cs="Times New Roman"/>
-        </w:rPr>
-      </w:pPr>
-    </w:p>
-    <w:p>
-      <w:pPr>
-        <w:pStyle w:val="Ttulo2"/>
-      </w:pPr>
-      <w:bookmarkStart w:id="5" w:name="_Toc67016478"/>
-      <w:r>
-        <w:t xml:space="preserve"> </w:t>
-      </w:r>
-      <w:bookmarkStart w:id="6" w:name="_Toc67018136"/>
-      <w:r>
-        <w:t xml:space="preserve">Descripción </w:t>
-      </w:r>
-      <w:bookmarkEnd w:id="5"/>
-      <w:bookmarkEnd w:id="6"/>
-      <w:r>
-        <w:t>detallada de los algoritmos desarrollados.</w:t>
-      </w:r>
-    </w:p>
-    <w:p>
-      <w:pPr>
-        <w:ind w:left="522"/>
-      </w:pPr>
-      <w:r>
-        <w:t xml:space="preserve">La regla </w:t>
-      </w:r>
-      <w:proofErr w:type="spellStart"/>
-      <w:proofErr w:type="gramStart"/>
-      <w:r>
-        <w:rPr>
-          <w:rFonts w:ascii="Consolas" w:hAnsi="Consolas"/>
-        </w:rPr>
-        <w:t>findminpath</w:t>
-      </w:r>
-      <w:proofErr w:type="spellEnd"/>
-      <w:r>
-        <w:rPr>
-          <w:rFonts w:ascii="Consolas" w:hAnsi="Consolas"/>
-        </w:rPr>
-        <w:t>(</w:t>
-      </w:r>
-      <w:proofErr w:type="spellStart"/>
-      <w:proofErr w:type="gramEnd"/>
-      <w:r>
-        <w:rPr>
-          <w:rFonts w:ascii="Consolas" w:hAnsi="Consolas"/>
-        </w:rPr>
-        <w:t>Inicio,Final,Peso,Camino</w:t>
-      </w:r>
-      <w:proofErr w:type="spellEnd"/>
-      <w:r>
-        <w:rPr>
-          <w:rFonts w:ascii="Consolas" w:hAnsi="Consolas"/>
-        </w:rPr>
-        <w:t>)</w:t>
-      </w:r>
-      <w:r>
-        <w:rPr>
-          <w:rFonts w:cs="Times New Roman"/>
-        </w:rPr>
-        <w:t xml:space="preserve"> se comporta como una variación del algoritmo de </w:t>
-      </w:r>
-      <w:r>
-        <w:rPr>
-          <w:rFonts w:cs="Times New Roman"/>
-          <w:b/>
-          <w:bCs/>
-        </w:rPr>
-        <w:t>Dijkstra</w:t>
-      </w:r>
-      <w:r>
-        <w:rPr>
-          <w:rFonts w:cs="Times New Roman"/>
-        </w:rPr>
-        <w:t xml:space="preserve"> utilizado para la búsqueda del camino más corto entre dos nodos dentro de un grafo</w:t>
-      </w:r>
-      <w:r>
-        <w:rPr>
-          <w:rFonts w:cs="Times New Roman"/>
-        </w:rPr>
-        <w:t xml:space="preserve">, utilizando </w:t>
-      </w:r>
-      <w:proofErr w:type="spellStart"/>
-      <w:r>
-        <w:rPr>
-          <w:rFonts w:ascii="Consolas" w:hAnsi="Consolas"/>
-        </w:rPr>
-        <w:t>findapath</w:t>
-      </w:r>
-      <w:proofErr w:type="spellEnd"/>
-      <w:r>
-        <w:rPr>
-          <w:rFonts w:ascii="Consolas" w:hAnsi="Consolas"/>
-        </w:rPr>
-        <w:t>(</w:t>
-      </w:r>
-      <w:proofErr w:type="spellStart"/>
-      <w:r>
-        <w:rPr>
-          <w:rFonts w:ascii="Consolas" w:hAnsi="Consolas"/>
-        </w:rPr>
-        <w:t>Inicio,Final,Peso,Camino,Lista</w:t>
-      </w:r>
-      <w:proofErr w:type="spellEnd"/>
-      <w:r>
-        <w:rPr>
-          <w:rFonts w:ascii="Consolas" w:hAnsi="Consolas"/>
-        </w:rPr>
-        <w:t>)</w:t>
-      </w:r>
-      <w:r>
-        <w:rPr>
-          <w:rFonts w:cs="Times New Roman"/>
-        </w:rPr>
-        <w:t xml:space="preserve"> se realiza una búsqueda de todos los caminos posibles de un nodo a otro, luego estos son almacenados temporalmente en</w:t>
-      </w:r>
-      <w:r>
-        <w:rPr>
-          <w:rFonts w:ascii="Consolas" w:hAnsi="Consolas"/>
-        </w:rPr>
-        <w:t xml:space="preserve"> </w:t>
-      </w:r>
-      <w:proofErr w:type="spellStart"/>
-      <w:r>
-        <w:rPr>
-          <w:rFonts w:ascii="Consolas" w:hAnsi="Consolas"/>
-        </w:rPr>
-        <w:t>solution</w:t>
-      </w:r>
-      <w:proofErr w:type="spellEnd"/>
-      <w:r>
-        <w:rPr>
-          <w:rFonts w:ascii="Consolas" w:hAnsi="Consolas"/>
-        </w:rPr>
-        <w:t>(</w:t>
-      </w:r>
-      <w:proofErr w:type="spellStart"/>
-      <w:r>
-        <w:rPr>
-          <w:rFonts w:ascii="Consolas" w:hAnsi="Consolas"/>
-        </w:rPr>
-        <w:t>Peso,Camino</w:t>
-      </w:r>
-      <w:proofErr w:type="spellEnd"/>
-      <w:r>
-        <w:rPr>
-          <w:rFonts w:ascii="Consolas" w:hAnsi="Consolas"/>
-        </w:rPr>
-        <w:t xml:space="preserve">). </w:t>
-      </w:r>
-      <w:r>
-        <w:rPr>
-          <w:rFonts w:cs="Times New Roman"/>
-        </w:rPr>
-        <w:t xml:space="preserve">A diferencia del algoritmo </w:t>
-      </w:r>
-      <w:r>
-        <w:rPr>
-          <w:rFonts w:cs="Times New Roman"/>
-          <w:b/>
-          <w:bCs/>
-        </w:rPr>
-        <w:t>Dijkstra</w:t>
-      </w:r>
-      <w:r>
-        <w:rPr>
-          <w:rFonts w:cs="Times New Roman"/>
-        </w:rPr>
-        <w:t xml:space="preserve">, </w:t>
-      </w:r>
-      <w:proofErr w:type="spellStart"/>
-      <w:r>
-        <w:rPr>
-          <w:rFonts w:ascii="Consolas" w:hAnsi="Consolas"/>
-        </w:rPr>
-        <w:t>findminpath</w:t>
-      </w:r>
-      <w:proofErr w:type="spellEnd"/>
-      <w:r>
-        <w:rPr>
-          <w:rFonts w:ascii="Consolas" w:hAnsi="Consolas"/>
-        </w:rPr>
-        <w:t xml:space="preserve"> </w:t>
-      </w:r>
-      <w:r>
-        <w:rPr>
-          <w:rFonts w:cs="Times New Roman"/>
-        </w:rPr>
-        <w:t>evalúa cada una de las posibles rutas, sacrificando eficiencia, sin embargo, fue necesario realizarlo de esta manera para asegurarse que la ruta calculada sea en definitiva la más corta, pues</w:t>
-      </w:r>
-      <w:r>
-        <w:rPr>
-          <w:rFonts w:ascii="Consolas" w:hAnsi="Consolas"/>
-        </w:rPr>
-        <w:t xml:space="preserve"> </w:t>
-      </w:r>
-      <w:proofErr w:type="spellStart"/>
-      <w:r>
-        <w:rPr>
-          <w:rFonts w:ascii="Consolas" w:hAnsi="Consolas"/>
-        </w:rPr>
-        <w:t>findapath</w:t>
-      </w:r>
-      <w:proofErr w:type="spellEnd"/>
-      <w:r>
-        <w:rPr>
-          <w:rFonts w:ascii="Consolas" w:hAnsi="Consolas"/>
-        </w:rPr>
-        <w:t xml:space="preserve"> </w:t>
-      </w:r>
-      <w:r>
-        <w:rPr>
-          <w:rFonts w:cs="Times New Roman"/>
-        </w:rPr>
-        <w:t xml:space="preserve">no muestra las rutas ordenadas y así </w:t>
-      </w:r>
-      <w:r>
-        <w:rPr>
-          <w:rFonts w:cs="Times New Roman"/>
-        </w:rPr>
-        <w:lastRenderedPageBreak/>
-        <w:t xml:space="preserve">como la ruta más corta podría ser la primera solución, también podría tratarse de la última. </w:t>
+        <w:t xml:space="preserve"> findapath </w:t>
+      </w:r>
+      <w:r>
+        <w:rPr>
+          <w:rFonts w:cs="Times New Roman"/>
+        </w:rPr>
+        <w:t xml:space="preserve">no muestra las rutas ordenadas y así como la ruta más corta podría ser la primera solución, también podría tratarse de la última. </w:t>
       </w:r>
     </w:p>
     <w:p>
@@ -3525,6 +2591,13 @@
                 <w:color w:val="000000"/>
               </w:rPr>
             </w:pPr>
+            <w:r>
+              <w:rPr>
+                <w:rFonts w:ascii="12" w:hAnsi="12" w:cs="Times New Roman"/>
+                <w:color w:val="000000"/>
+              </w:rPr>
+              <w:t>22/03/2021</w:t>
+            </w:r>
           </w:p>
         </w:tc>
       </w:tr>
@@ -3629,6 +2702,13 @@
                 <w:szCs w:val="24"/>
               </w:rPr>
             </w:pPr>
+            <w:r>
+              <w:rPr>
+                <w:rFonts w:ascii="12" w:hAnsi="12" w:cs="Times New Roman"/>
+                <w:szCs w:val="24"/>
+              </w:rPr>
+              <w:t>09/04/2021</w:t>
+            </w:r>
           </w:p>
         </w:tc>
       </w:tr>
@@ -3719,6 +2799,13 @@
                 <w:szCs w:val="24"/>
               </w:rPr>
             </w:pPr>
+            <w:r>
+              <w:rPr>
+                <w:rFonts w:ascii="12" w:hAnsi="12" w:cs="Times New Roman"/>
+                <w:szCs w:val="24"/>
+              </w:rPr>
+              <w:t>23/03/2021</w:t>
+            </w:r>
           </w:p>
         </w:tc>
       </w:tr>
@@ -3743,6 +2830,7 @@
               <w:rPr>
                 <w:rFonts w:ascii="Cambria"/>
               </w:rPr>
+              <w:lastRenderedPageBreak/>
               <w:t>Implementar el grafo</w:t>
             </w:r>
           </w:p>
@@ -3823,6 +2911,13 @@
                 <w:szCs w:val="24"/>
               </w:rPr>
             </w:pPr>
+            <w:r>
+              <w:rPr>
+                <w:rFonts w:ascii="12" w:hAnsi="12" w:cs="Times New Roman"/>
+                <w:szCs w:val="24"/>
+              </w:rPr>
+              <w:t>24/03/2021</w:t>
+            </w:r>
           </w:p>
         </w:tc>
       </w:tr>
@@ -3891,19 +2986,11 @@
                 <w:szCs w:val="24"/>
               </w:rPr>
             </w:pPr>
-            <w:proofErr w:type="spellStart"/>
             <w:r>
               <w:rPr>
                 <w:rFonts w:ascii="Cambria" w:hAnsi="Cambria"/>
               </w:rPr>
-              <w:t>Shakime</w:t>
-            </w:r>
-            <w:proofErr w:type="spellEnd"/>
-            <w:r>
-              <w:rPr>
-                <w:rFonts w:ascii="Cambria" w:hAnsi="Cambria"/>
-              </w:rPr>
-              <w:t xml:space="preserve"> y José</w:t>
+              <w:t>Shakime y José</w:t>
             </w:r>
           </w:p>
         </w:tc>
@@ -3923,6 +3010,13 @@
                 <w:szCs w:val="24"/>
               </w:rPr>
             </w:pPr>
+            <w:r>
+              <w:rPr>
+                <w:rFonts w:ascii="12" w:hAnsi="12" w:cs="Times New Roman"/>
+                <w:szCs w:val="24"/>
+              </w:rPr>
+              <w:t>24/03/2021</w:t>
+            </w:r>
           </w:p>
         </w:tc>
       </w:tr>
@@ -3948,14 +3042,24 @@
               </w:rPr>
               <w:t xml:space="preserve">Investigar </w:t>
             </w:r>
-            <w:proofErr w:type="spellStart"/>
             <w:r>
               <w:rPr>
                 <w:rFonts w:ascii="Cambria"/>
               </w:rPr>
-              <w:t>como</w:t>
-            </w:r>
-            <w:proofErr w:type="spellEnd"/>
+              <w:t>c</w:t>
+            </w:r>
+            <w:r>
+              <w:rPr>
+                <w:rFonts w:ascii="Cambria"/>
+              </w:rPr>
+              <w:t>ó</w:t>
+            </w:r>
+            <w:r>
+              <w:rPr>
+                <w:rFonts w:ascii="Cambria"/>
+              </w:rPr>
+              <w:t>mo</w:t>
+            </w:r>
             <w:r>
               <w:rPr>
                 <w:rFonts w:ascii="Cambria"/>
@@ -4020,11 +3124,19 @@
               <w:pStyle w:val="Prrafodelista"/>
               <w:spacing w:before="240" w:line="480" w:lineRule="auto"/>
               <w:ind w:left="0"/>
+              <w:jc w:val="center"/>
               <w:rPr>
                 <w:rFonts w:ascii="12" w:hAnsi="12" w:cs="Times New Roman"/>
                 <w:szCs w:val="24"/>
               </w:rPr>
             </w:pPr>
+            <w:r>
+              <w:rPr>
+                <w:rFonts w:ascii="12" w:hAnsi="12" w:cs="Times New Roman"/>
+                <w:szCs w:val="24"/>
+              </w:rPr>
+              <w:t>26/03/2021</w:t>
+            </w:r>
           </w:p>
         </w:tc>
       </w:tr>
@@ -4049,7 +3161,6 @@
               <w:rPr>
                 <w:rFonts w:ascii="Cambria"/>
               </w:rPr>
-              <w:lastRenderedPageBreak/>
               <w:t>Implementar la interfaz de usuario con gram</w:t>
             </w:r>
             <w:r>
@@ -4142,6 +3253,13 @@
                 <w:szCs w:val="24"/>
               </w:rPr>
             </w:pPr>
+            <w:r>
+              <w:rPr>
+                <w:rFonts w:ascii="12" w:hAnsi="12" w:cs="Times New Roman"/>
+                <w:szCs w:val="24"/>
+              </w:rPr>
+              <w:t>1/04/2021</w:t>
+            </w:r>
           </w:p>
         </w:tc>
       </w:tr>
@@ -4246,6 +3364,13 @@
                 <w:szCs w:val="24"/>
               </w:rPr>
             </w:pPr>
+            <w:r>
+              <w:rPr>
+                <w:rFonts w:ascii="12" w:hAnsi="12" w:cs="Times New Roman"/>
+                <w:szCs w:val="24"/>
+              </w:rPr>
+              <w:t>3/04/2021</w:t>
+            </w:r>
           </w:p>
         </w:tc>
       </w:tr>
@@ -4314,14 +3439,12 @@
                 <w:szCs w:val="24"/>
               </w:rPr>
             </w:pPr>
-            <w:proofErr w:type="spellStart"/>
             <w:r>
               <w:rPr>
                 <w:rFonts w:ascii="Cambria" w:hAnsi="Cambria"/>
               </w:rPr>
               <w:t>Shakime</w:t>
             </w:r>
-            <w:proofErr w:type="spellEnd"/>
           </w:p>
         </w:tc>
         <w:tc>
@@ -4340,6 +3463,13 @@
                 <w:szCs w:val="24"/>
               </w:rPr>
             </w:pPr>
+            <w:r>
+              <w:rPr>
+                <w:rFonts w:ascii="12" w:hAnsi="12" w:cs="Times New Roman"/>
+                <w:szCs w:val="24"/>
+              </w:rPr>
+              <w:t>5/04/2021</w:t>
+            </w:r>
           </w:p>
         </w:tc>
       </w:tr>
@@ -4363,7 +3493,42 @@
         <w:t>Problemas solucionados.</w:t>
       </w:r>
     </w:p>
-    <w:p/>
+    <w:p>
+      <w:pPr>
+        <w:pStyle w:val="Prrafodelista"/>
+        <w:numPr>
+          <w:ilvl w:val="0"/>
+          <w:numId w:val="25"/>
+        </w:numPr>
+      </w:pPr>
+      <w:r>
+        <w:t xml:space="preserve">No se sabía como volver a pedir los inputs cuando el usuario ingresaba un valor invalido, </w:t>
+      </w:r>
+      <w:r>
+        <w:t xml:space="preserve">investigando </w:t>
+      </w:r>
+      <w:r>
+        <w:t>un poco la documentación de prolog, se encontr</w:t>
+      </w:r>
+      <w:r>
+        <w:t>ó</w:t>
+      </w:r>
+      <w:r>
+        <w:t xml:space="preserve"> la funci</w:t>
+      </w:r>
+      <w:r>
+        <w:t>ó</w:t>
+      </w:r>
+      <w:r>
+        <w:t>n "repeat" la</w:t>
+      </w:r>
+      <w:r>
+        <w:t xml:space="preserve"> cual</w:t>
+      </w:r>
+      <w:r>
+        <w:t xml:space="preserve"> permite hacer backtraking hasta donde se puso esta función, ya sea por un falso involuntario o uno forzado con fail.</w:t>
+      </w:r>
+    </w:p>
     <w:p>
       <w:pPr>
         <w:pStyle w:val="Ttulo2"/>
@@ -4393,15 +3558,7 @@
         </w:rPr>
       </w:pPr>
       <w:r>
-        <w:t xml:space="preserve">Se concluye que desarrollar una aplicación con el comportamiento experto utilizando </w:t>
-      </w:r>
-      <w:proofErr w:type="spellStart"/>
-      <w:r>
-        <w:t>Prolog</w:t>
-      </w:r>
-      <w:proofErr w:type="spellEnd"/>
-      <w:r>
-        <w:t>, es una opción factible y favorable, debido a las propiedades y ventajas que brinda un paradigma lógico.</w:t>
+        <w:t>Se concluye que desarrollar una aplicación con el comportamiento experto utilizando Prolog, es una opción factible y favorable, debido a las propiedades y ventajas que brinda un paradigma lógico.</w:t>
       </w:r>
     </w:p>
     <w:p>
@@ -4429,6 +3586,7 @@
         </w:rPr>
       </w:pPr>
       <w:r>
+        <w:lastRenderedPageBreak/>
         <w:t>Se aplicaron los conceptos y habilidades aprendidas durante el estudio del paradigma de programación lógico, como la declaración de hechos y reglas para satisfacer el objetivo.</w:t>
       </w:r>
     </w:p>
@@ -4512,14 +3670,8 @@
           <w:szCs w:val="24"/>
         </w:rPr>
       </w:pPr>
-      <w:proofErr w:type="spellStart"/>
-      <w:r>
-        <w:lastRenderedPageBreak/>
-        <w:t>Prolog</w:t>
-      </w:r>
-      <w:proofErr w:type="spellEnd"/>
-      <w:r>
-        <w:t xml:space="preserve"> brinda características favorables para el desarrollo de sistemas expertos utilizando gramáticas libres de contexto, por lo que se recomienda la implementación de aplicaciones que involucren este tipo de sistemas utilizando un paradigma lógico.</w:t>
+      <w:r>
+        <w:t>Prolog brinda características favorables para el desarrollo de sistemas expertos utilizando gramáticas libres de contexto, por lo que se recomienda la implementación de aplicaciones que involucren este tipo de sistemas utilizando un paradigma lógico.</w:t>
       </w:r>
     </w:p>
     <w:p>
@@ -4570,13 +3722,8 @@
         </w:rPr>
       </w:pPr>
       <w:r>
-        <w:t xml:space="preserve">Se recomienda el uso de oraciones claras, que contengan estructuras con verbos y predicados definidos, esto con el fin de facilitar la interacción con el Sistema </w:t>
-      </w:r>
-      <w:proofErr w:type="gramStart"/>
-      <w:r>
-        <w:t>Experto .</w:t>
-      </w:r>
-      <w:proofErr w:type="gramEnd"/>
+        <w:t>Se recomienda el uso de oraciones claras, que contengan estructuras con verbos y predicados definidos, esto con el fin de facilitar la interacción con el Sistema Experto .</w:t>
+      </w:r>
     </w:p>
     <w:p>
       <w:pPr>
@@ -4608,89 +3755,41 @@
           <w:rStyle w:val="selectable"/>
           <w:color w:val="000000"/>
         </w:rPr>
-        <w:t xml:space="preserve">Soler, F (2020). Programación de gramáticas </w:t>
-      </w:r>
-      <w:proofErr w:type="spellStart"/>
-      <w:r>
+        <w:t>Soler, F (2020). Programación de gramáticas clausales en Prolog. Recuperado el 4 de</w:t>
+      </w:r>
+    </w:p>
+    <w:p>
+      <w:pPr>
+        <w:spacing w:line="240" w:lineRule="auto"/>
+        <w:ind w:left="90" w:firstLine="708"/>
         <w:rPr>
           <w:rStyle w:val="selectable"/>
           <w:color w:val="000000"/>
         </w:rPr>
-        <w:t>clausales</w:t>
-      </w:r>
-      <w:proofErr w:type="spellEnd"/>
+      </w:pPr>
       <w:r>
         <w:rPr>
           <w:rStyle w:val="selectable"/>
           <w:color w:val="000000"/>
         </w:rPr>
-        <w:t xml:space="preserve"> en </w:t>
-      </w:r>
-      <w:proofErr w:type="spellStart"/>
-      <w:r>
+        <w:t>Octubre de 2020, de https://personal.us.es/fsoler/papers/05capgram.pdf</w:t>
+      </w:r>
+    </w:p>
+    <w:p>
+      <w:pPr>
+        <w:spacing w:line="240" w:lineRule="auto"/>
+        <w:ind w:left="90"/>
         <w:rPr>
           <w:rStyle w:val="selectable"/>
           <w:color w:val="000000"/>
         </w:rPr>
-        <w:t>Prolog</w:t>
-      </w:r>
-      <w:proofErr w:type="spellEnd"/>
+      </w:pPr>
       <w:r>
         <w:rPr>
           <w:rStyle w:val="selectable"/>
           <w:color w:val="000000"/>
         </w:rPr>
-        <w:t>. Recuperado el 4 de</w:t>
-      </w:r>
-    </w:p>
-    <w:p>
-      <w:pPr>
-        <w:spacing w:line="240" w:lineRule="auto"/>
-        <w:ind w:left="90" w:firstLine="708"/>
-        <w:rPr>
-          <w:rStyle w:val="selectable"/>
-          <w:color w:val="000000"/>
-        </w:rPr>
-      </w:pPr>
-      <w:r>
-        <w:rPr>
-          <w:rStyle w:val="selectable"/>
-          <w:color w:val="000000"/>
-        </w:rPr>
-        <w:t>Octubre de 2020, de https://personal.us.es/fsoler/papers/05capgram.pdf</w:t>
-      </w:r>
-    </w:p>
-    <w:p>
-      <w:pPr>
-        <w:spacing w:line="240" w:lineRule="auto"/>
-        <w:ind w:left="90"/>
-        <w:rPr>
-          <w:rStyle w:val="selectable"/>
-          <w:color w:val="000000"/>
-        </w:rPr>
-      </w:pPr>
-      <w:r>
-        <w:rPr>
-          <w:rStyle w:val="selectable"/>
-          <w:color w:val="000000"/>
-        </w:rPr>
-        <w:t xml:space="preserve">Valverde, J. (2020). Gramáticas de cláusulas definidas - </w:t>
-      </w:r>
-      <w:proofErr w:type="spellStart"/>
-      <w:r>
-        <w:rPr>
-          <w:rStyle w:val="selectable"/>
-          <w:color w:val="000000"/>
-        </w:rPr>
-        <w:t>JARV's</w:t>
-      </w:r>
-      <w:proofErr w:type="spellEnd"/>
-      <w:r>
-        <w:rPr>
-          <w:rStyle w:val="selectable"/>
-          <w:color w:val="000000"/>
-        </w:rPr>
-        <w:t xml:space="preserve"> blog. Recuperado el 4 de</w:t>
+        <w:t>Valverde, J. (2020). Gramáticas de cláusulas definidas - JARV's blog. Recuperado el 4 de</w:t>
       </w:r>
     </w:p>
     <w:p>
@@ -4742,32 +3841,31 @@
           <w:color w:val="000000"/>
           <w:lang w:val="en-US"/>
         </w:rPr>
-        <w:t xml:space="preserve">SWI-Prolog -- </w:t>
-      </w:r>
-      <w:proofErr w:type="spellStart"/>
+        <w:t xml:space="preserve">SWI-Prolog -- split_string/4. (2014). Converting a user input string to list. </w:t>
+      </w:r>
       <w:r>
         <w:rPr>
           <w:rStyle w:val="selectable"/>
           <w:color w:val="000000"/>
-          <w:lang w:val="en-US"/>
-        </w:rPr>
-        <w:t>split_string</w:t>
-      </w:r>
-      <w:proofErr w:type="spellEnd"/>
-      <w:r>
+        </w:rPr>
+        <w:t>Recuperado el 5</w:t>
+      </w:r>
+    </w:p>
+    <w:p>
+      <w:pPr>
+        <w:spacing w:line="240" w:lineRule="auto"/>
+        <w:ind w:left="90" w:firstLine="708"/>
         <w:rPr>
           <w:rStyle w:val="selectable"/>
           <w:color w:val="000000"/>
-          <w:lang w:val="en-US"/>
-        </w:rPr>
-        <w:t xml:space="preserve">/4. (2014). Converting a user input string to list. </w:t>
-      </w:r>
+        </w:rPr>
+      </w:pPr>
       <w:r>
         <w:rPr>
           <w:rStyle w:val="selectable"/>
           <w:color w:val="000000"/>
         </w:rPr>
-        <w:t>Recuperado el 5</w:t>
+        <w:t>de Octubre de 2020, de</w:t>
       </w:r>
     </w:p>
     <w:p>
@@ -4784,105 +3882,25 @@
           <w:rStyle w:val="selectable"/>
           <w:color w:val="000000"/>
         </w:rPr>
-        <w:t xml:space="preserve">de </w:t>
-      </w:r>
-      <w:proofErr w:type="gramStart"/>
-      <w:r>
+        <w:t>https://www.swi-prolog.org/pldoc/man?predicate=split_string/4</w:t>
+      </w:r>
+    </w:p>
+    <w:p>
+      <w:pPr>
+        <w:spacing w:line="240" w:lineRule="auto"/>
+        <w:ind w:left="90"/>
         <w:rPr>
           <w:rStyle w:val="selectable"/>
           <w:color w:val="000000"/>
         </w:rPr>
-        <w:t>Octubre</w:t>
-      </w:r>
-      <w:proofErr w:type="gramEnd"/>
+      </w:pPr>
       <w:r>
         <w:rPr>
           <w:rStyle w:val="selectable"/>
           <w:color w:val="000000"/>
         </w:rPr>
-        <w:t xml:space="preserve"> de 2020, de</w:t>
-      </w:r>
-    </w:p>
-    <w:p>
-      <w:pPr>
-        <w:spacing w:line="240" w:lineRule="auto"/>
-        <w:ind w:left="90" w:firstLine="708"/>
-        <w:rPr>
-          <w:rStyle w:val="selectable"/>
-          <w:color w:val="000000"/>
-        </w:rPr>
-      </w:pPr>
-      <w:r>
-        <w:rPr>
-          <w:rStyle w:val="selectable"/>
-          <w:color w:val="000000"/>
-        </w:rPr>
-        <w:t>https://www.swi-prolog.org/pldoc/man?predicate=split_string/4</w:t>
-      </w:r>
-    </w:p>
-    <w:p>
-      <w:pPr>
-        <w:spacing w:line="240" w:lineRule="auto"/>
-        <w:ind w:left="90"/>
-        <w:rPr>
-          <w:rStyle w:val="selectable"/>
-          <w:color w:val="000000"/>
-        </w:rPr>
-      </w:pPr>
-      <w:r>
-        <w:rPr>
-          <w:rStyle w:val="selectable"/>
-          <w:color w:val="000000"/>
-        </w:rPr>
-        <w:t>SWI-</w:t>
-      </w:r>
-      <w:proofErr w:type="spellStart"/>
-      <w:r>
-        <w:rPr>
-          <w:rStyle w:val="selectable"/>
-          <w:color w:val="000000"/>
-        </w:rPr>
-        <w:t>Prolog</w:t>
-      </w:r>
-      <w:proofErr w:type="spellEnd"/>
-      <w:r>
-        <w:rPr>
-          <w:rStyle w:val="selectable"/>
-          <w:color w:val="000000"/>
-        </w:rPr>
-        <w:t xml:space="preserve"> -- </w:t>
-      </w:r>
-      <w:proofErr w:type="spellStart"/>
-      <w:r>
-        <w:rPr>
-          <w:rStyle w:val="selectable"/>
-          <w:color w:val="000000"/>
-        </w:rPr>
-        <w:t>atom_string</w:t>
-      </w:r>
-      <w:proofErr w:type="spellEnd"/>
-      <w:r>
-        <w:rPr>
-          <w:rStyle w:val="selectable"/>
-          <w:color w:val="000000"/>
-        </w:rPr>
-        <w:t xml:space="preserve">/2. (2020). Recuperado el 13 de </w:t>
-      </w:r>
-      <w:proofErr w:type="gramStart"/>
-      <w:r>
-        <w:rPr>
-          <w:rStyle w:val="selectable"/>
-          <w:color w:val="000000"/>
-        </w:rPr>
-        <w:t>Octubre</w:t>
-      </w:r>
-      <w:proofErr w:type="gramEnd"/>
-      <w:r>
-        <w:rPr>
-          <w:rStyle w:val="selectable"/>
-          <w:color w:val="000000"/>
-        </w:rPr>
-        <w:t xml:space="preserve"> de 2020, de</w:t>
+        <w:lastRenderedPageBreak/>
+        <w:t>SWI-Prolog -- atom_string/2. (2020). Recuperado el 13 de Octubre de 2020, de</w:t>
       </w:r>
     </w:p>
     <w:p>
@@ -5020,15 +4038,25 @@
         <w:tc>
           <w:tcPr>
             <w:tcW w:w="1962" w:type="dxa"/>
+            <w:vAlign w:val="center"/>
           </w:tcPr>
           <w:p>
             <w:pPr>
+              <w:jc w:val="center"/>
               <w:rPr>
                 <w:rFonts w:cs="Times New Roman"/>
                 <w:sz w:val="28"/>
                 <w:szCs w:val="28"/>
               </w:rPr>
             </w:pPr>
+            <w:r>
+              <w:rPr>
+                <w:rFonts w:cs="Times New Roman"/>
+                <w:sz w:val="28"/>
+                <w:szCs w:val="28"/>
+              </w:rPr>
+              <w:t>22/03/2021</w:t>
+            </w:r>
           </w:p>
         </w:tc>
         <w:tc>
@@ -5121,15 +4149,25 @@
         <w:tc>
           <w:tcPr>
             <w:tcW w:w="1962" w:type="dxa"/>
+            <w:vAlign w:val="center"/>
           </w:tcPr>
           <w:p>
             <w:pPr>
+              <w:jc w:val="center"/>
               <w:rPr>
                 <w:rFonts w:cs="Times New Roman"/>
                 <w:sz w:val="28"/>
                 <w:szCs w:val="28"/>
               </w:rPr>
             </w:pPr>
+            <w:r>
+              <w:rPr>
+                <w:rFonts w:cs="Times New Roman"/>
+                <w:sz w:val="28"/>
+                <w:szCs w:val="28"/>
+              </w:rPr>
+              <w:t>23/03/2021</w:t>
+            </w:r>
           </w:p>
         </w:tc>
         <w:tc>
@@ -5177,15 +4215,25 @@
         <w:tc>
           <w:tcPr>
             <w:tcW w:w="1962" w:type="dxa"/>
+            <w:vAlign w:val="center"/>
           </w:tcPr>
           <w:p>
             <w:pPr>
+              <w:jc w:val="center"/>
               <w:rPr>
                 <w:rFonts w:cs="Times New Roman"/>
                 <w:sz w:val="28"/>
                 <w:szCs w:val="28"/>
               </w:rPr>
             </w:pPr>
+            <w:r>
+              <w:rPr>
+                <w:rFonts w:cs="Times New Roman"/>
+                <w:sz w:val="28"/>
+                <w:szCs w:val="28"/>
+              </w:rPr>
+              <w:t>24/03/2021</w:t>
+            </w:r>
           </w:p>
         </w:tc>
         <w:tc>
@@ -5204,17 +4252,8 @@
                 <w:rFonts w:cs="Times New Roman"/>
                 <w:szCs w:val="24"/>
               </w:rPr>
-              <w:t xml:space="preserve">José y </w:t>
-            </w:r>
-            <w:proofErr w:type="spellStart"/>
-            <w:r>
-              <w:rPr>
-                <w:rFonts w:cs="Times New Roman"/>
-                <w:szCs w:val="24"/>
-              </w:rPr>
-              <w:t>Shakime</w:t>
-            </w:r>
-            <w:proofErr w:type="spellEnd"/>
+              <w:t>José y Shakime</w:t>
+            </w:r>
           </w:p>
         </w:tc>
         <w:tc>
@@ -5242,15 +4281,25 @@
         <w:tc>
           <w:tcPr>
             <w:tcW w:w="1962" w:type="dxa"/>
+            <w:vAlign w:val="center"/>
           </w:tcPr>
           <w:p>
             <w:pPr>
+              <w:jc w:val="center"/>
               <w:rPr>
                 <w:rFonts w:cs="Times New Roman"/>
                 <w:sz w:val="28"/>
                 <w:szCs w:val="28"/>
               </w:rPr>
             </w:pPr>
+            <w:r>
+              <w:rPr>
+                <w:rFonts w:cs="Times New Roman"/>
+                <w:sz w:val="28"/>
+                <w:szCs w:val="28"/>
+              </w:rPr>
+              <w:t>25/03/2021</w:t>
+            </w:r>
           </w:p>
         </w:tc>
         <w:tc>
@@ -5264,21 +4313,12 @@
                 <w:szCs w:val="24"/>
               </w:rPr>
             </w:pPr>
-            <w:proofErr w:type="spellStart"/>
             <w:r>
               <w:rPr>
                 <w:rFonts w:cs="Times New Roman"/>
                 <w:szCs w:val="24"/>
               </w:rPr>
-              <w:t>Shakime</w:t>
-            </w:r>
-            <w:proofErr w:type="spellEnd"/>
-            <w:r>
-              <w:rPr>
-                <w:rFonts w:cs="Times New Roman"/>
-                <w:szCs w:val="24"/>
-              </w:rPr>
-              <w:t xml:space="preserve"> y Adrián</w:t>
+              <w:t>Shakime y Adrián</w:t>
             </w:r>
           </w:p>
         </w:tc>
@@ -5308,15 +4348,25 @@
         <w:tc>
           <w:tcPr>
             <w:tcW w:w="1962" w:type="dxa"/>
+            <w:vAlign w:val="center"/>
           </w:tcPr>
           <w:p>
             <w:pPr>
+              <w:jc w:val="center"/>
               <w:rPr>
                 <w:rFonts w:cs="Times New Roman"/>
                 <w:sz w:val="28"/>
                 <w:szCs w:val="28"/>
               </w:rPr>
             </w:pPr>
+            <w:r>
+              <w:rPr>
+                <w:rFonts w:cs="Times New Roman"/>
+                <w:sz w:val="28"/>
+                <w:szCs w:val="28"/>
+              </w:rPr>
+              <w:t>27/03/2021</w:t>
+            </w:r>
           </w:p>
         </w:tc>
         <w:tc>
@@ -5331,7 +4381,6 @@
                 <w:szCs w:val="28"/>
               </w:rPr>
             </w:pPr>
-            <w:proofErr w:type="spellStart"/>
             <w:r>
               <w:rPr>
                 <w:rFonts w:cs="Times New Roman"/>
@@ -5339,7 +4388,6 @@
               </w:rPr>
               <w:t>Shakime</w:t>
             </w:r>
-            <w:proofErr w:type="spellEnd"/>
             <w:r>
               <w:rPr>
                 <w:rFonts w:cs="Times New Roman"/>
@@ -5419,15 +4467,25 @@
         <w:tc>
           <w:tcPr>
             <w:tcW w:w="1962" w:type="dxa"/>
+            <w:vAlign w:val="center"/>
           </w:tcPr>
           <w:p>
             <w:pPr>
+              <w:jc w:val="center"/>
               <w:rPr>
                 <w:rFonts w:cs="Times New Roman"/>
                 <w:sz w:val="28"/>
                 <w:szCs w:val="28"/>
               </w:rPr>
             </w:pPr>
+            <w:r>
+              <w:rPr>
+                <w:rFonts w:cs="Times New Roman"/>
+                <w:sz w:val="28"/>
+                <w:szCs w:val="28"/>
+              </w:rPr>
+              <w:t>1/04/2021</w:t>
+            </w:r>
           </w:p>
         </w:tc>
         <w:tc>
@@ -5474,15 +4532,25 @@
         <w:tc>
           <w:tcPr>
             <w:tcW w:w="1962" w:type="dxa"/>
+            <w:vAlign w:val="center"/>
           </w:tcPr>
           <w:p>
             <w:pPr>
+              <w:jc w:val="center"/>
               <w:rPr>
                 <w:rFonts w:cs="Times New Roman"/>
                 <w:sz w:val="28"/>
                 <w:szCs w:val="28"/>
               </w:rPr>
             </w:pPr>
+            <w:r>
+              <w:rPr>
+                <w:rFonts w:cs="Times New Roman"/>
+                <w:sz w:val="28"/>
+                <w:szCs w:val="28"/>
+              </w:rPr>
+              <w:t>2/04/2021</w:t>
+            </w:r>
           </w:p>
         </w:tc>
         <w:tc>
@@ -5529,15 +4597,25 @@
         <w:tc>
           <w:tcPr>
             <w:tcW w:w="1962" w:type="dxa"/>
+            <w:vAlign w:val="center"/>
           </w:tcPr>
           <w:p>
             <w:pPr>
+              <w:jc w:val="center"/>
               <w:rPr>
                 <w:rFonts w:cs="Times New Roman"/>
                 <w:sz w:val="28"/>
                 <w:szCs w:val="28"/>
               </w:rPr>
             </w:pPr>
+            <w:r>
+              <w:rPr>
+                <w:rFonts w:cs="Times New Roman"/>
+                <w:sz w:val="28"/>
+                <w:szCs w:val="28"/>
+              </w:rPr>
+              <w:t>5/04/2021</w:t>
+            </w:r>
           </w:p>
         </w:tc>
         <w:tc>
@@ -5552,23 +4630,13 @@
                 <w:szCs w:val="28"/>
               </w:rPr>
             </w:pPr>
-            <w:proofErr w:type="spellStart"/>
             <w:r>
               <w:rPr>
                 <w:rFonts w:cs="Times New Roman"/>
                 <w:sz w:val="28"/>
                 <w:szCs w:val="28"/>
               </w:rPr>
-              <w:t>Shakime</w:t>
-            </w:r>
-            <w:proofErr w:type="spellEnd"/>
-            <w:r>
-              <w:rPr>
-                <w:rFonts w:cs="Times New Roman"/>
-                <w:sz w:val="28"/>
-                <w:szCs w:val="28"/>
-              </w:rPr>
-              <w:t xml:space="preserve"> y Adrián</w:t>
+              <w:t>Shakime y Adrián</w:t>
             </w:r>
           </w:p>
         </w:tc>
@@ -5613,7 +4681,7 @@
 </file>
 
 <file path=word/endnotes.xml><?xml version="1.0" encoding="utf-8"?>
-<w:endnotes xmlns:wpc="http://schemas.microsoft.com/office/word/2010/wordprocessingCanvas" xmlns:cx="http://schemas.microsoft.com/office/drawing/2014/chartex" xmlns:cx1="http://schemas.microsoft.com/office/drawing/2015/9/8/chartex" xmlns:cx2="http://schemas.microsoft.com/office/drawing/2015/10/21/chartex" xmlns:cx3="http://schemas.microsoft.com/office/drawing/2016/5/9/chartex" xmlns:cx4="http://schemas.microsoft.com/office/drawing/2016/5/10/chartex" xmlns:cx5="http://schemas.microsoft.com/office/drawing/2016/5/11/chartex" xmlns:cx6="http://schemas.microsoft.com/office/drawing/2016/5/12/chartex" xmlns:cx7="http://schemas.microsoft.com/office/drawing/2016/5/13/chartex" xmlns:cx8="http://schemas.microsoft.com/office/drawing/2016/5/14/chartex" xmlns:mc="http://schemas.openxmlformats.org/markup-compatibility/2006" xmlns:aink="http://schemas.microsoft.com/office/drawing/2016/ink" xmlns:am3d="http://schemas.microsoft.com/office/drawing/2017/model3d" xmlns:o="urn:schemas-microsoft-com:office:office" xmlns:r="http://schemas.openxmlformats.org/officeDocument/2006/relationships" xmlns:m="http://schemas.openxmlformats.org/officeDocument/2006/math" xmlns:v="urn:schemas-microsoft-com:vml" xmlns:wp14="http://schemas.microsoft.com/office/word/2010/wordprocessingDrawing" xmlns:wp="http://schemas.openxmlformats.org/drawingml/2006/wordprocessingDrawing" xmlns:w10="urn:schemas-microsoft-com:office:word" xmlns:w="http://schemas.openxmlformats.org/wordprocessingml/2006/main" xmlns:w14="http://schemas.microsoft.com/office/word/2010/wordml" xmlns:w15="http://schemas.microsoft.com/office/word/2012/wordml" xmlns:w16cex="http://schemas.microsoft.com/office/word/2018/wordml/cex" xmlns:w16cid="http://schemas.microsoft.com/office/word/2016/wordml/cid" xmlns:w16="http://schemas.microsoft.com/office/word/2018/wordml" xmlns:w16se="http://schemas.microsoft.com/office/word/2015/wordml/symex" xmlns:wpg="http://schemas.microsoft.com/office/word/2010/wordprocessingGroup" xmlns:wpi="http://schemas.microsoft.com/office/word/2010/wordprocessingInk" xmlns:wne="http://schemas.microsoft.com/office/word/2006/wordml" xmlns:wps="http://schemas.microsoft.com/office/word/2010/wordprocessingShape" mc:Ignorable="w14 w15 w16se w16cid w16 w16cex wp14">
+<w:endnotes xmlns:wpc="http://schemas.microsoft.com/office/word/2010/wordprocessingCanvas" xmlns:cx="http://schemas.microsoft.com/office/drawing/2014/chartex" xmlns:cx1="http://schemas.microsoft.com/office/drawing/2015/9/8/chartex" xmlns:cx2="http://schemas.microsoft.com/office/drawing/2015/10/21/chartex" xmlns:cx3="http://schemas.microsoft.com/office/drawing/2016/5/9/chartex" xmlns:cx4="http://schemas.microsoft.com/office/drawing/2016/5/10/chartex" xmlns:cx5="http://schemas.microsoft.com/office/drawing/2016/5/11/chartex" xmlns:cx6="http://schemas.microsoft.com/office/drawing/2016/5/12/chartex" xmlns:cx7="http://schemas.microsoft.com/office/drawing/2016/5/13/chartex" xmlns:cx8="http://schemas.microsoft.com/office/drawing/2016/5/14/chartex" xmlns:mc="http://schemas.openxmlformats.org/markup-compatibility/2006" xmlns:aink="http://schemas.microsoft.com/office/drawing/2016/ink" xmlns:am3d="http://schemas.microsoft.com/office/drawing/2017/model3d" xmlns:o="urn:schemas-microsoft-com:office:office" xmlns:r="http://schemas.openxmlformats.org/officeDocument/2006/relationships" xmlns:m="http://schemas.openxmlformats.org/officeDocument/2006/math" xmlns:v="urn:schemas-microsoft-com:vml" xmlns:wp14="http://schemas.microsoft.com/office/word/2010/wordprocessingDrawing" xmlns:wp="http://schemas.openxmlformats.org/drawingml/2006/wordprocessingDrawing" xmlns:w10="urn:schemas-microsoft-com:office:word" xmlns:w="http://schemas.openxmlformats.org/wordprocessingml/2006/main" xmlns:w14="http://schemas.microsoft.com/office/word/2010/wordml" xmlns:w15="http://schemas.microsoft.com/office/word/2012/wordml" xmlns:w16cex="http://schemas.microsoft.com/office/word/2018/wordml/cex" xmlns:w16cid="http://schemas.microsoft.com/office/word/2016/wordml/cid" xmlns:w16="http://schemas.microsoft.com/office/word/2018/wordml" xmlns:w16sdtdh="http://schemas.microsoft.com/office/word/2020/wordml/sdtdatahash" xmlns:w16se="http://schemas.microsoft.com/office/word/2015/wordml/symex" xmlns:wpg="http://schemas.microsoft.com/office/word/2010/wordprocessingGroup" xmlns:wpi="http://schemas.microsoft.com/office/word/2010/wordprocessingInk" xmlns:wne="http://schemas.microsoft.com/office/word/2006/wordml" xmlns:wps="http://schemas.microsoft.com/office/word/2010/wordprocessingShape" mc:Ignorable="w14 w15 w16se w16cid w16 w16cex w16sdtdh wp14">
   <w:endnote w:type="separator" w:id="-1">
     <w:p>
       <w:pPr>
@@ -5638,7 +4706,7 @@
 </file>
 
 <file path=word/footnotes.xml><?xml version="1.0" encoding="utf-8"?>
-<w:footnotes xmlns:wpc="http://schemas.microsoft.com/office/word/2010/wordprocessingCanvas" xmlns:cx="http://schemas.microsoft.com/office/drawing/2014/chartex" xmlns:cx1="http://schemas.microsoft.com/office/drawing/2015/9/8/chartex" xmlns:cx2="http://schemas.microsoft.com/office/drawing/2015/10/21/chartex" xmlns:cx3="http://schemas.microsoft.com/office/drawing/2016/5/9/chartex" xmlns:cx4="http://schemas.microsoft.com/office/drawing/2016/5/10/chartex" xmlns:cx5="http://schemas.microsoft.com/office/drawing/2016/5/11/chartex" xmlns:cx6="http://schemas.microsoft.com/office/drawing/2016/5/12/chartex" xmlns:cx7="http://schemas.microsoft.com/office/drawing/2016/5/13/chartex" xmlns:cx8="http://schemas.microsoft.com/office/drawing/2016/5/14/chartex" xmlns:mc="http://schemas.openxmlformats.org/markup-compatibility/2006" xmlns:aink="http://schemas.microsoft.com/office/drawing/2016/ink" xmlns:am3d="http://schemas.microsoft.com/office/drawing/2017/model3d" xmlns:o="urn:schemas-microsoft-com:office:office" xmlns:r="http://schemas.openxmlformats.org/officeDocument/2006/relationships" xmlns:m="http://schemas.openxmlformats.org/officeDocument/2006/math" xmlns:v="urn:schemas-microsoft-com:vml" xmlns:wp14="http://schemas.microsoft.com/office/word/2010/wordprocessingDrawing" xmlns:wp="http://schemas.openxmlformats.org/drawingml/2006/wordprocessingDrawing" xmlns:w10="urn:schemas-microsoft-com:office:word" xmlns:w="http://schemas.openxmlformats.org/wordprocessingml/2006/main" xmlns:w14="http://schemas.microsoft.com/office/word/2010/wordml" xmlns:w15="http://schemas.microsoft.com/office/word/2012/wordml" xmlns:w16cex="http://schemas.microsoft.com/office/word/2018/wordml/cex" xmlns:w16cid="http://schemas.microsoft.com/office/word/2016/wordml/cid" xmlns:w16="http://schemas.microsoft.com/office/word/2018/wordml" xmlns:w16se="http://schemas.microsoft.com/office/word/2015/wordml/symex" xmlns:wpg="http://schemas.microsoft.com/office/word/2010/wordprocessingGroup" xmlns:wpi="http://schemas.microsoft.com/office/word/2010/wordprocessingInk" xmlns:wne="http://schemas.microsoft.com/office/word/2006/wordml" xmlns:wps="http://schemas.microsoft.com/office/word/2010/wordprocessingShape" mc:Ignorable="w14 w15 w16se w16cid w16 w16cex wp14">
+<w:footnotes xmlns:wpc="http://schemas.microsoft.com/office/word/2010/wordprocessingCanvas" xmlns:cx="http://schemas.microsoft.com/office/drawing/2014/chartex" xmlns:cx1="http://schemas.microsoft.com/office/drawing/2015/9/8/chartex" xmlns:cx2="http://schemas.microsoft.com/office/drawing/2015/10/21/chartex" xmlns:cx3="http://schemas.microsoft.com/office/drawing/2016/5/9/chartex" xmlns:cx4="http://schemas.microsoft.com/office/drawing/2016/5/10/chartex" xmlns:cx5="http://schemas.microsoft.com/office/drawing/2016/5/11/chartex" xmlns:cx6="http://schemas.microsoft.com/office/drawing/2016/5/12/chartex" xmlns:cx7="http://schemas.microsoft.com/office/drawing/2016/5/13/chartex" xmlns:cx8="http://schemas.microsoft.com/office/drawing/2016/5/14/chartex" xmlns:mc="http://schemas.openxmlformats.org/markup-compatibility/2006" xmlns:aink="http://schemas.microsoft.com/office/drawing/2016/ink" xmlns:am3d="http://schemas.microsoft.com/office/drawing/2017/model3d" xmlns:o="urn:schemas-microsoft-com:office:office" xmlns:r="http://schemas.openxmlformats.org/officeDocument/2006/relationships" xmlns:m="http://schemas.openxmlformats.org/officeDocument/2006/math" xmlns:v="urn:schemas-microsoft-com:vml" xmlns:wp14="http://schemas.microsoft.com/office/word/2010/wordprocessingDrawing" xmlns:wp="http://schemas.openxmlformats.org/drawingml/2006/wordprocessingDrawing" xmlns:w10="urn:schemas-microsoft-com:office:word" xmlns:w="http://schemas.openxmlformats.org/wordprocessingml/2006/main" xmlns:w14="http://schemas.microsoft.com/office/word/2010/wordml" xmlns:w15="http://schemas.microsoft.com/office/word/2012/wordml" xmlns:w16cex="http://schemas.microsoft.com/office/word/2018/wordml/cex" xmlns:w16cid="http://schemas.microsoft.com/office/word/2016/wordml/cid" xmlns:w16="http://schemas.microsoft.com/office/word/2018/wordml" xmlns:w16sdtdh="http://schemas.microsoft.com/office/word/2020/wordml/sdtdatahash" xmlns:w16se="http://schemas.microsoft.com/office/word/2015/wordml/symex" xmlns:wpg="http://schemas.microsoft.com/office/word/2010/wordprocessingGroup" xmlns:wpi="http://schemas.microsoft.com/office/word/2010/wordprocessingInk" xmlns:wne="http://schemas.microsoft.com/office/word/2006/wordml" xmlns:wps="http://schemas.microsoft.com/office/word/2010/wordprocessingShape" mc:Ignorable="w14 w15 w16se w16cid w16 w16cex w16sdtdh wp14">
   <w:footnote w:type="separator" w:id="-1">
     <w:p>
       <w:pPr>
@@ -5663,7 +4731,7 @@
 </file>
 
 <file path=word/numbering.xml><?xml version="1.0" encoding="utf-8"?>
-<w:numbering xmlns:wpc="http://schemas.microsoft.com/office/word/2010/wordprocessingCanvas" xmlns:cx="http://schemas.microsoft.com/office/drawing/2014/chartex" xmlns:cx1="http://schemas.microsoft.com/office/drawing/2015/9/8/chartex" xmlns:cx2="http://schemas.microsoft.com/office/drawing/2015/10/21/chartex" xmlns:cx3="http://schemas.microsoft.com/office/drawing/2016/5/9/chartex" xmlns:cx4="http://schemas.microsoft.com/office/drawing/2016/5/10/chartex" xmlns:cx5="http://schemas.microsoft.com/office/drawing/2016/5/11/chartex" xmlns:cx6="http://schemas.microsoft.com/office/drawing/2016/5/12/chartex" xmlns:cx7="http://schemas.microsoft.com/office/drawing/2016/5/13/chartex" xmlns:cx8="http://schemas.microsoft.com/office/drawing/2016/5/14/chartex" xmlns:mc="http://schemas.openxmlformats.org/markup-compatibility/2006" xmlns:aink="http://schemas.microsoft.com/office/drawing/2016/ink" xmlns:am3d="http://schemas.microsoft.com/office/drawing/2017/model3d" xmlns:o="urn:schemas-microsoft-com:office:office" xmlns:r="http://schemas.openxmlformats.org/officeDocument/2006/relationships" xmlns:m="http://schemas.openxmlformats.org/officeDocument/2006/math" xmlns:v="urn:schemas-microsoft-com:vml" xmlns:wp14="http://schemas.microsoft.com/office/word/2010/wordprocessingDrawing" xmlns:wp="http://schemas.openxmlformats.org/drawingml/2006/wordprocessingDrawing" xmlns:w10="urn:schemas-microsoft-com:office:word" xmlns:w="http://schemas.openxmlformats.org/wordprocessingml/2006/main" xmlns:w14="http://schemas.microsoft.com/office/word/2010/wordml" xmlns:w15="http://schemas.microsoft.com/office/word/2012/wordml" xmlns:w16cex="http://schemas.microsoft.com/office/word/2018/wordml/cex" xmlns:w16cid="http://schemas.microsoft.com/office/word/2016/wordml/cid" xmlns:w16="http://schemas.microsoft.com/office/word/2018/wordml" xmlns:w16se="http://schemas.microsoft.com/office/word/2015/wordml/symex" xmlns:wpg="http://schemas.microsoft.com/office/word/2010/wordprocessingGroup" xmlns:wpi="http://schemas.microsoft.com/office/word/2010/wordprocessingInk" xmlns:wne="http://schemas.microsoft.com/office/word/2006/wordml" xmlns:wps="http://schemas.microsoft.com/office/word/2010/wordprocessingShape" mc:Ignorable="w14 w15 w16se w16cid w16 w16cex wp14">
+<w:numbering xmlns:wpc="http://schemas.microsoft.com/office/word/2010/wordprocessingCanvas" xmlns:cx="http://schemas.microsoft.com/office/drawing/2014/chartex" xmlns:cx1="http://schemas.microsoft.com/office/drawing/2015/9/8/chartex" xmlns:cx2="http://schemas.microsoft.com/office/drawing/2015/10/21/chartex" xmlns:cx3="http://schemas.microsoft.com/office/drawing/2016/5/9/chartex" xmlns:cx4="http://schemas.microsoft.com/office/drawing/2016/5/10/chartex" xmlns:cx5="http://schemas.microsoft.com/office/drawing/2016/5/11/chartex" xmlns:cx6="http://schemas.microsoft.com/office/drawing/2016/5/12/chartex" xmlns:cx7="http://schemas.microsoft.com/office/drawing/2016/5/13/chartex" xmlns:cx8="http://schemas.microsoft.com/office/drawing/2016/5/14/chartex" xmlns:mc="http://schemas.openxmlformats.org/markup-compatibility/2006" xmlns:aink="http://schemas.microsoft.com/office/drawing/2016/ink" xmlns:am3d="http://schemas.microsoft.com/office/drawing/2017/model3d" xmlns:o="urn:schemas-microsoft-com:office:office" xmlns:r="http://schemas.openxmlformats.org/officeDocument/2006/relationships" xmlns:m="http://schemas.openxmlformats.org/officeDocument/2006/math" xmlns:v="urn:schemas-microsoft-com:vml" xmlns:wp14="http://schemas.microsoft.com/office/word/2010/wordprocessingDrawing" xmlns:wp="http://schemas.openxmlformats.org/drawingml/2006/wordprocessingDrawing" xmlns:w10="urn:schemas-microsoft-com:office:word" xmlns:w="http://schemas.openxmlformats.org/wordprocessingml/2006/main" xmlns:w14="http://schemas.microsoft.com/office/word/2010/wordml" xmlns:w15="http://schemas.microsoft.com/office/word/2012/wordml" xmlns:w16cex="http://schemas.microsoft.com/office/word/2018/wordml/cex" xmlns:w16cid="http://schemas.microsoft.com/office/word/2016/wordml/cid" xmlns:w16="http://schemas.microsoft.com/office/word/2018/wordml" xmlns:w16sdtdh="http://schemas.microsoft.com/office/word/2020/wordml/sdtdatahash" xmlns:w16se="http://schemas.microsoft.com/office/word/2015/wordml/symex" xmlns:wpg="http://schemas.microsoft.com/office/word/2010/wordprocessingGroup" xmlns:wpi="http://schemas.microsoft.com/office/word/2010/wordprocessingInk" xmlns:wne="http://schemas.microsoft.com/office/word/2006/wordml" xmlns:wps="http://schemas.microsoft.com/office/word/2010/wordprocessingShape" mc:Ignorable="w14 w15 w16se w16cid w16 w16cex w16sdtdh wp14">
   <w:abstractNum w:abstractNumId="0" w15:restartNumberingAfterBreak="0">
     <w:nsid w:val="01610F9B"/>
     <w:multiLevelType w:val="hybridMultilevel"/>
@@ -6304,6 +5372,119 @@
     </w:lvl>
   </w:abstractNum>
   <w:abstractNum w:abstractNumId="7" w15:restartNumberingAfterBreak="0">
+    <w:nsid w:val="13671047"/>
+    <w:multiLevelType w:val="hybridMultilevel"/>
+    <w:tmpl w:val="DCEA9CD2"/>
+    <w:lvl w:ilvl="0" w:tplc="140A0001">
+      <w:start w:val="1"/>
+      <w:numFmt w:val="bullet"/>
+      <w:lvlText w:val=""/>
+      <w:lvlJc w:val="left"/>
+      <w:pPr>
+        <w:ind w:left="1428" w:hanging="360"/>
+      </w:pPr>
+      <w:rPr>
+        <w:rFonts w:ascii="Symbol" w:hAnsi="Symbol" w:hint="default"/>
+      </w:rPr>
+    </w:lvl>
+    <w:lvl w:ilvl="1" w:tplc="140A0003" w:tentative="1">
+      <w:start w:val="1"/>
+      <w:numFmt w:val="bullet"/>
+      <w:lvlText w:val="o"/>
+      <w:lvlJc w:val="left"/>
+      <w:pPr>
+        <w:ind w:left="2148" w:hanging="360"/>
+      </w:pPr>
+      <w:rPr>
+        <w:rFonts w:ascii="Courier New" w:hAnsi="Courier New" w:cs="Courier New" w:hint="default"/>
+      </w:rPr>
+    </w:lvl>
+    <w:lvl w:ilvl="2" w:tplc="140A0005" w:tentative="1">
+      <w:start w:val="1"/>
+      <w:numFmt w:val="bullet"/>
+      <w:lvlText w:val=""/>
+      <w:lvlJc w:val="left"/>
+      <w:pPr>
+        <w:ind w:left="2868" w:hanging="360"/>
+      </w:pPr>
+      <w:rPr>
+        <w:rFonts w:ascii="Wingdings" w:hAnsi="Wingdings" w:hint="default"/>
+      </w:rPr>
+    </w:lvl>
+    <w:lvl w:ilvl="3" w:tplc="140A0001" w:tentative="1">
+      <w:start w:val="1"/>
+      <w:numFmt w:val="bullet"/>
+      <w:lvlText w:val=""/>
+      <w:lvlJc w:val="left"/>
+      <w:pPr>
+        <w:ind w:left="3588" w:hanging="360"/>
+      </w:pPr>
+      <w:rPr>
+        <w:rFonts w:ascii="Symbol" w:hAnsi="Symbol" w:hint="default"/>
+      </w:rPr>
+    </w:lvl>
+    <w:lvl w:ilvl="4" w:tplc="140A0003" w:tentative="1">
+      <w:start w:val="1"/>
+      <w:numFmt w:val="bullet"/>
+      <w:lvlText w:val="o"/>
+      <w:lvlJc w:val="left"/>
+      <w:pPr>
+        <w:ind w:left="4308" w:hanging="360"/>
+      </w:pPr>
+      <w:rPr>
+        <w:rFonts w:ascii="Courier New" w:hAnsi="Courier New" w:cs="Courier New" w:hint="default"/>
+      </w:rPr>
+    </w:lvl>
+    <w:lvl w:ilvl="5" w:tplc="140A0005" w:tentative="1">
+      <w:start w:val="1"/>
+      <w:numFmt w:val="bullet"/>
+      <w:lvlText w:val=""/>
+      <w:lvlJc w:val="left"/>
+      <w:pPr>
+        <w:ind w:left="5028" w:hanging="360"/>
+      </w:pPr>
+      <w:rPr>
+        <w:rFonts w:ascii="Wingdings" w:hAnsi="Wingdings" w:hint="default"/>
+      </w:rPr>
+    </w:lvl>
+    <w:lvl w:ilvl="6" w:tplc="140A0001" w:tentative="1">
+      <w:start w:val="1"/>
+      <w:numFmt w:val="bullet"/>
+      <w:lvlText w:val=""/>
+      <w:lvlJc w:val="left"/>
+      <w:pPr>
+        <w:ind w:left="5748" w:hanging="360"/>
+      </w:pPr>
+      <w:rPr>
+        <w:rFonts w:ascii="Symbol" w:hAnsi="Symbol" w:hint="default"/>
+      </w:rPr>
+    </w:lvl>
+    <w:lvl w:ilvl="7" w:tplc="140A0003" w:tentative="1">
+      <w:start w:val="1"/>
+      <w:numFmt w:val="bullet"/>
+      <w:lvlText w:val="o"/>
+      <w:lvlJc w:val="left"/>
+      <w:pPr>
+        <w:ind w:left="6468" w:hanging="360"/>
+      </w:pPr>
+      <w:rPr>
+        <w:rFonts w:ascii="Courier New" w:hAnsi="Courier New" w:cs="Courier New" w:hint="default"/>
+      </w:rPr>
+    </w:lvl>
+    <w:lvl w:ilvl="8" w:tplc="140A0005" w:tentative="1">
+      <w:start w:val="1"/>
+      <w:numFmt w:val="bullet"/>
+      <w:lvlText w:val=""/>
+      <w:lvlJc w:val="left"/>
+      <w:pPr>
+        <w:ind w:left="7188" w:hanging="360"/>
+      </w:pPr>
+      <w:rPr>
+        <w:rFonts w:ascii="Wingdings" w:hAnsi="Wingdings" w:hint="default"/>
+      </w:rPr>
+    </w:lvl>
+  </w:abstractNum>
+  <w:abstractNum w:abstractNumId="8" w15:restartNumberingAfterBreak="0">
     <w:nsid w:val="1DB61049"/>
     <w:multiLevelType w:val="hybridMultilevel"/>
     <w:tmpl w:val="9CE20E10"/>
@@ -6416,7 +5597,7 @@
       </w:rPr>
     </w:lvl>
   </w:abstractNum>
-  <w:abstractNum w:abstractNumId="8" w15:restartNumberingAfterBreak="0">
+  <w:abstractNum w:abstractNumId="9" w15:restartNumberingAfterBreak="0">
     <w:nsid w:val="237C7CBC"/>
     <w:multiLevelType w:val="hybridMultilevel"/>
     <w:tmpl w:val="3C701DBC"/>
@@ -6529,7 +5710,7 @@
       </w:rPr>
     </w:lvl>
   </w:abstractNum>
-  <w:abstractNum w:abstractNumId="9" w15:restartNumberingAfterBreak="0">
+  <w:abstractNum w:abstractNumId="10" w15:restartNumberingAfterBreak="0">
     <w:nsid w:val="29391EE4"/>
     <w:multiLevelType w:val="multilevel"/>
     <w:tmpl w:val="F032410A"/>
@@ -6651,7 +5832,7 @@
       </w:rPr>
     </w:lvl>
   </w:abstractNum>
-  <w:abstractNum w:abstractNumId="10" w15:restartNumberingAfterBreak="0">
+  <w:abstractNum w:abstractNumId="11" w15:restartNumberingAfterBreak="0">
     <w:nsid w:val="2FBB6443"/>
     <w:multiLevelType w:val="hybridMultilevel"/>
     <w:tmpl w:val="4EEAE712"/>
@@ -6737,7 +5918,7 @@
       </w:pPr>
     </w:lvl>
   </w:abstractNum>
-  <w:abstractNum w:abstractNumId="11" w15:restartNumberingAfterBreak="0">
+  <w:abstractNum w:abstractNumId="12" w15:restartNumberingAfterBreak="0">
     <w:nsid w:val="311530E8"/>
     <w:multiLevelType w:val="multilevel"/>
     <w:tmpl w:val="F032410A"/>
@@ -6859,7 +6040,7 @@
       </w:rPr>
     </w:lvl>
   </w:abstractNum>
-  <w:abstractNum w:abstractNumId="12" w15:restartNumberingAfterBreak="0">
+  <w:abstractNum w:abstractNumId="13" w15:restartNumberingAfterBreak="0">
     <w:nsid w:val="361F6E9C"/>
     <w:multiLevelType w:val="multilevel"/>
     <w:tmpl w:val="0409001F"/>
@@ -6945,7 +6126,7 @@
       </w:pPr>
     </w:lvl>
   </w:abstractNum>
-  <w:abstractNum w:abstractNumId="13" w15:restartNumberingAfterBreak="0">
+  <w:abstractNum w:abstractNumId="14" w15:restartNumberingAfterBreak="0">
     <w:nsid w:val="475A04C9"/>
     <w:multiLevelType w:val="multilevel"/>
     <w:tmpl w:val="0409001F"/>
@@ -7031,7 +6212,7 @@
       </w:pPr>
     </w:lvl>
   </w:abstractNum>
-  <w:abstractNum w:abstractNumId="14" w15:restartNumberingAfterBreak="0">
+  <w:abstractNum w:abstractNumId="15" w15:restartNumberingAfterBreak="0">
     <w:nsid w:val="480C258E"/>
     <w:multiLevelType w:val="hybridMultilevel"/>
     <w:tmpl w:val="418E42CC"/>
@@ -7143,7 +6324,7 @@
       </w:rPr>
     </w:lvl>
   </w:abstractNum>
-  <w:abstractNum w:abstractNumId="15" w15:restartNumberingAfterBreak="0">
+  <w:abstractNum w:abstractNumId="16" w15:restartNumberingAfterBreak="0">
     <w:nsid w:val="4DB26ABB"/>
     <w:multiLevelType w:val="multilevel"/>
     <w:tmpl w:val="0409001F"/>
@@ -7229,7 +6410,7 @@
       </w:pPr>
     </w:lvl>
   </w:abstractNum>
-  <w:abstractNum w:abstractNumId="16" w15:restartNumberingAfterBreak="0">
+  <w:abstractNum w:abstractNumId="17" w15:restartNumberingAfterBreak="0">
     <w:nsid w:val="50BB4FC2"/>
     <w:multiLevelType w:val="multilevel"/>
     <w:tmpl w:val="710EBFA8"/>
@@ -7351,7 +6532,7 @@
       </w:rPr>
     </w:lvl>
   </w:abstractNum>
-  <w:abstractNum w:abstractNumId="17" w15:restartNumberingAfterBreak="0">
+  <w:abstractNum w:abstractNumId="18" w15:restartNumberingAfterBreak="0">
     <w:nsid w:val="530E7B22"/>
     <w:multiLevelType w:val="hybridMultilevel"/>
     <w:tmpl w:val="0F907B0C"/>
@@ -7464,7 +6645,7 @@
       </w:rPr>
     </w:lvl>
   </w:abstractNum>
-  <w:abstractNum w:abstractNumId="18" w15:restartNumberingAfterBreak="0">
+  <w:abstractNum w:abstractNumId="19" w15:restartNumberingAfterBreak="0">
     <w:nsid w:val="55A25D27"/>
     <w:multiLevelType w:val="multilevel"/>
     <w:tmpl w:val="2CEA81F8"/>
@@ -7577,7 +6758,7 @@
       </w:rPr>
     </w:lvl>
   </w:abstractNum>
-  <w:abstractNum w:abstractNumId="19" w15:restartNumberingAfterBreak="0">
+  <w:abstractNum w:abstractNumId="20" w15:restartNumberingAfterBreak="0">
     <w:nsid w:val="621936C8"/>
     <w:multiLevelType w:val="hybridMultilevel"/>
     <w:tmpl w:val="B22CE42C"/>
@@ -7663,7 +6844,120 @@
       </w:pPr>
     </w:lvl>
   </w:abstractNum>
-  <w:abstractNum w:abstractNumId="20" w15:restartNumberingAfterBreak="0">
+  <w:abstractNum w:abstractNumId="21" w15:restartNumberingAfterBreak="0">
+    <w:nsid w:val="656C31C8"/>
+    <w:multiLevelType w:val="hybridMultilevel"/>
+    <w:tmpl w:val="EB0CA99E"/>
+    <w:lvl w:ilvl="0" w:tplc="140A0001">
+      <w:start w:val="1"/>
+      <w:numFmt w:val="bullet"/>
+      <w:lvlText w:val=""/>
+      <w:lvlJc w:val="left"/>
+      <w:pPr>
+        <w:ind w:left="720" w:hanging="360"/>
+      </w:pPr>
+      <w:rPr>
+        <w:rFonts w:ascii="Symbol" w:hAnsi="Symbol" w:hint="default"/>
+      </w:rPr>
+    </w:lvl>
+    <w:lvl w:ilvl="1" w:tplc="140A0003" w:tentative="1">
+      <w:start w:val="1"/>
+      <w:numFmt w:val="bullet"/>
+      <w:lvlText w:val="o"/>
+      <w:lvlJc w:val="left"/>
+      <w:pPr>
+        <w:ind w:left="1440" w:hanging="360"/>
+      </w:pPr>
+      <w:rPr>
+        <w:rFonts w:ascii="Courier New" w:hAnsi="Courier New" w:cs="Courier New" w:hint="default"/>
+      </w:rPr>
+    </w:lvl>
+    <w:lvl w:ilvl="2" w:tplc="140A0005" w:tentative="1">
+      <w:start w:val="1"/>
+      <w:numFmt w:val="bullet"/>
+      <w:lvlText w:val=""/>
+      <w:lvlJc w:val="left"/>
+      <w:pPr>
+        <w:ind w:left="2160" w:hanging="360"/>
+      </w:pPr>
+      <w:rPr>
+        <w:rFonts w:ascii="Wingdings" w:hAnsi="Wingdings" w:hint="default"/>
+      </w:rPr>
+    </w:lvl>
+    <w:lvl w:ilvl="3" w:tplc="140A0001" w:tentative="1">
+      <w:start w:val="1"/>
+      <w:numFmt w:val="bullet"/>
+      <w:lvlText w:val=""/>
+      <w:lvlJc w:val="left"/>
+      <w:pPr>
+        <w:ind w:left="2880" w:hanging="360"/>
+      </w:pPr>
+      <w:rPr>
+        <w:rFonts w:ascii="Symbol" w:hAnsi="Symbol" w:hint="default"/>
+      </w:rPr>
+    </w:lvl>
+    <w:lvl w:ilvl="4" w:tplc="140A0003" w:tentative="1">
+      <w:start w:val="1"/>
+      <w:numFmt w:val="bullet"/>
+      <w:lvlText w:val="o"/>
+      <w:lvlJc w:val="left"/>
+      <w:pPr>
+        <w:ind w:left="3600" w:hanging="360"/>
+      </w:pPr>
+      <w:rPr>
+        <w:rFonts w:ascii="Courier New" w:hAnsi="Courier New" w:cs="Courier New" w:hint="default"/>
+      </w:rPr>
+    </w:lvl>
+    <w:lvl w:ilvl="5" w:tplc="140A0005" w:tentative="1">
+      <w:start w:val="1"/>
+      <w:numFmt w:val="bullet"/>
+      <w:lvlText w:val=""/>
+      <w:lvlJc w:val="left"/>
+      <w:pPr>
+        <w:ind w:left="4320" w:hanging="360"/>
+      </w:pPr>
+      <w:rPr>
+        <w:rFonts w:ascii="Wingdings" w:hAnsi="Wingdings" w:hint="default"/>
+      </w:rPr>
+    </w:lvl>
+    <w:lvl w:ilvl="6" w:tplc="140A0001" w:tentative="1">
+      <w:start w:val="1"/>
+      <w:numFmt w:val="bullet"/>
+      <w:lvlText w:val=""/>
+      <w:lvlJc w:val="left"/>
+      <w:pPr>
+        <w:ind w:left="5040" w:hanging="360"/>
+      </w:pPr>
+      <w:rPr>
+        <w:rFonts w:ascii="Symbol" w:hAnsi="Symbol" w:hint="default"/>
+      </w:rPr>
+    </w:lvl>
+    <w:lvl w:ilvl="7" w:tplc="140A0003" w:tentative="1">
+      <w:start w:val="1"/>
+      <w:numFmt w:val="bullet"/>
+      <w:lvlText w:val="o"/>
+      <w:lvlJc w:val="left"/>
+      <w:pPr>
+        <w:ind w:left="5760" w:hanging="360"/>
+      </w:pPr>
+      <w:rPr>
+        <w:rFonts w:ascii="Courier New" w:hAnsi="Courier New" w:cs="Courier New" w:hint="default"/>
+      </w:rPr>
+    </w:lvl>
+    <w:lvl w:ilvl="8" w:tplc="140A0005" w:tentative="1">
+      <w:start w:val="1"/>
+      <w:numFmt w:val="bullet"/>
+      <w:lvlText w:val=""/>
+      <w:lvlJc w:val="left"/>
+      <w:pPr>
+        <w:ind w:left="6480" w:hanging="360"/>
+      </w:pPr>
+      <w:rPr>
+        <w:rFonts w:ascii="Wingdings" w:hAnsi="Wingdings" w:hint="default"/>
+      </w:rPr>
+    </w:lvl>
+  </w:abstractNum>
+  <w:abstractNum w:abstractNumId="22" w15:restartNumberingAfterBreak="0">
     <w:nsid w:val="67CF2FD4"/>
     <w:multiLevelType w:val="hybridMultilevel"/>
     <w:tmpl w:val="5F1C3640"/>
@@ -7752,7 +7046,7 @@
       </w:pPr>
     </w:lvl>
   </w:abstractNum>
-  <w:abstractNum w:abstractNumId="21" w15:restartNumberingAfterBreak="0">
+  <w:abstractNum w:abstractNumId="23" w15:restartNumberingAfterBreak="0">
     <w:nsid w:val="6A324801"/>
     <w:multiLevelType w:val="hybridMultilevel"/>
     <w:tmpl w:val="5546B8E8"/>
@@ -7843,7 +7137,7 @@
       </w:pPr>
     </w:lvl>
   </w:abstractNum>
-  <w:abstractNum w:abstractNumId="22" w15:restartNumberingAfterBreak="0">
+  <w:abstractNum w:abstractNumId="24" w15:restartNumberingAfterBreak="0">
     <w:nsid w:val="74634791"/>
     <w:multiLevelType w:val="hybridMultilevel"/>
     <w:tmpl w:val="79B6D082"/>
@@ -7962,49 +7256,49 @@
     </w:lvl>
   </w:abstractNum>
   <w:num w:numId="1">
-    <w:abstractNumId w:val="18"/>
+    <w:abstractNumId w:val="19"/>
   </w:num>
   <w:num w:numId="2">
     <w:abstractNumId w:val="4"/>
   </w:num>
   <w:num w:numId="3">
+    <w:abstractNumId w:val="18"/>
+  </w:num>
+  <w:num w:numId="4">
     <w:abstractNumId w:val="17"/>
   </w:num>
-  <w:num w:numId="4">
-    <w:abstractNumId w:val="16"/>
-  </w:num>
   <w:num w:numId="5">
-    <w:abstractNumId w:val="22"/>
+    <w:abstractNumId w:val="24"/>
   </w:num>
   <w:num w:numId="6">
     <w:abstractNumId w:val="3"/>
   </w:num>
   <w:num w:numId="7">
-    <w:abstractNumId w:val="20"/>
+    <w:abstractNumId w:val="22"/>
   </w:num>
   <w:num w:numId="8">
-    <w:abstractNumId w:val="21"/>
+    <w:abstractNumId w:val="23"/>
   </w:num>
   <w:num w:numId="9">
+    <w:abstractNumId w:val="9"/>
+  </w:num>
+  <w:num w:numId="10">
     <w:abstractNumId w:val="8"/>
   </w:num>
-  <w:num w:numId="10">
-    <w:abstractNumId w:val="7"/>
+  <w:num w:numId="11">
+    <w:abstractNumId w:val="14"/>
   </w:num>
-  <w:num w:numId="11">
+  <w:num w:numId="12">
     <w:abstractNumId w:val="13"/>
   </w:num>
-  <w:num w:numId="12">
+  <w:num w:numId="13">
     <w:abstractNumId w:val="12"/>
   </w:num>
-  <w:num w:numId="13">
-    <w:abstractNumId w:val="11"/>
-  </w:num>
   <w:num w:numId="14">
-    <w:abstractNumId w:val="9"/>
+    <w:abstractNumId w:val="10"/>
   </w:num>
   <w:num w:numId="15">
-    <w:abstractNumId w:val="10"/>
+    <w:abstractNumId w:val="11"/>
   </w:num>
   <w:num w:numId="16">
     <w:abstractNumId w:val="1"/>
@@ -8016,7 +7310,7 @@
     <w:abstractNumId w:val="5"/>
   </w:num>
   <w:num w:numId="19">
-    <w:abstractNumId w:val="15"/>
+    <w:abstractNumId w:val="16"/>
   </w:num>
   <w:num w:numId="20">
     <w:abstractNumId w:val="5"/>
@@ -8025,19 +7319,25 @@
     <w:abstractNumId w:val="2"/>
   </w:num>
   <w:num w:numId="22">
-    <w:abstractNumId w:val="14"/>
+    <w:abstractNumId w:val="15"/>
   </w:num>
   <w:num w:numId="23">
-    <w:abstractNumId w:val="19"/>
+    <w:abstractNumId w:val="20"/>
   </w:num>
   <w:num w:numId="24">
     <w:abstractNumId w:val="0"/>
+  </w:num>
+  <w:num w:numId="25">
+    <w:abstractNumId w:val="21"/>
+  </w:num>
+  <w:num w:numId="26">
+    <w:abstractNumId w:val="7"/>
   </w:num>
 </w:numbering>
 </file>
 
 <file path=word/styles.xml><?xml version="1.0" encoding="utf-8"?>
-<w:styles xmlns:mc="http://schemas.openxmlformats.org/markup-compatibility/2006" xmlns:r="http://schemas.openxmlformats.org/officeDocument/2006/relationships" xmlns:w="http://schemas.openxmlformats.org/wordprocessingml/2006/main" xmlns:w14="http://schemas.microsoft.com/office/word/2010/wordml" xmlns:w15="http://schemas.microsoft.com/office/word/2012/wordml" xmlns:w16cex="http://schemas.microsoft.com/office/word/2018/wordml/cex" xmlns:w16cid="http://schemas.microsoft.com/office/word/2016/wordml/cid" xmlns:w16="http://schemas.microsoft.com/office/word/2018/wordml" xmlns:w16se="http://schemas.microsoft.com/office/word/2015/wordml/symex" mc:Ignorable="w14 w15 w16se w16cid w16 w16cex">
+<w:styles xmlns:mc="http://schemas.openxmlformats.org/markup-compatibility/2006" xmlns:r="http://schemas.openxmlformats.org/officeDocument/2006/relationships" xmlns:w="http://schemas.openxmlformats.org/wordprocessingml/2006/main" xmlns:w14="http://schemas.microsoft.com/office/word/2010/wordml" xmlns:w15="http://schemas.microsoft.com/office/word/2012/wordml" xmlns:w16cex="http://schemas.microsoft.com/office/word/2018/wordml/cex" xmlns:w16cid="http://schemas.microsoft.com/office/word/2016/wordml/cid" xmlns:w16="http://schemas.microsoft.com/office/word/2018/wordml" xmlns:w16sdtdh="http://schemas.microsoft.com/office/word/2020/wordml/sdtdatahash" xmlns:w16se="http://schemas.microsoft.com/office/word/2015/wordml/symex" mc:Ignorable="w14 w15 w16se w16cid w16 w16cex w16sdtdh">
   <w:docDefaults>
     <w:rPrDefault>
       <w:rPr>

</xml_diff>